<commit_message>
added explanation to 8
</commit_message>
<xml_diff>
--- a/dry.docx
+++ b/dry.docx
@@ -9546,7 +9546,25 @@
                 <w:szCs w:val="20"/>
                 <w:lang w:val="en-US"/>
               </w:rPr>
-              <w:t>(1,1) , (2,1)</w:t>
+              <w:t>(1,1</w:t>
+            </w:r>
+            <w:proofErr w:type="gramStart"/>
+            <w:r>
+              <w:rPr>
+                <w:sz w:val="20"/>
+                <w:szCs w:val="20"/>
+                <w:lang w:val="en-US"/>
+              </w:rPr>
+              <w:t>) ,</w:t>
+            </w:r>
+            <w:proofErr w:type="gramEnd"/>
+            <w:r>
+              <w:rPr>
+                <w:sz w:val="20"/>
+                <w:szCs w:val="20"/>
+                <w:lang w:val="en-US"/>
+              </w:rPr>
+              <w:t xml:space="preserve"> (2,1)</w:t>
             </w:r>
           </w:p>
         </w:tc>
@@ -9794,7 +9812,25 @@
                 <w:szCs w:val="20"/>
                 <w:lang w:val="en-US"/>
               </w:rPr>
-              <w:t>(1,2) , (2,2)</w:t>
+              <w:t>(1,2</w:t>
+            </w:r>
+            <w:proofErr w:type="gramStart"/>
+            <w:r>
+              <w:rPr>
+                <w:sz w:val="20"/>
+                <w:szCs w:val="20"/>
+                <w:lang w:val="en-US"/>
+              </w:rPr>
+              <w:t>) ,</w:t>
+            </w:r>
+            <w:proofErr w:type="gramEnd"/>
+            <w:r>
+              <w:rPr>
+                <w:sz w:val="20"/>
+                <w:szCs w:val="20"/>
+                <w:lang w:val="en-US"/>
+              </w:rPr>
+              <w:t xml:space="preserve"> (2,2)</w:t>
             </w:r>
           </w:p>
         </w:tc>
@@ -10042,7 +10078,25 @@
                 <w:szCs w:val="20"/>
                 <w:lang w:val="en-US"/>
               </w:rPr>
-              <w:t>(1,3) , (2,3)</w:t>
+              <w:t>(1,3</w:t>
+            </w:r>
+            <w:proofErr w:type="gramStart"/>
+            <w:r>
+              <w:rPr>
+                <w:sz w:val="20"/>
+                <w:szCs w:val="20"/>
+                <w:lang w:val="en-US"/>
+              </w:rPr>
+              <w:t>) ,</w:t>
+            </w:r>
+            <w:proofErr w:type="gramEnd"/>
+            <w:r>
+              <w:rPr>
+                <w:sz w:val="20"/>
+                <w:szCs w:val="20"/>
+                <w:lang w:val="en-US"/>
+              </w:rPr>
+              <w:t xml:space="preserve"> (2,3)</w:t>
             </w:r>
           </w:p>
         </w:tc>
@@ -12780,7 +12834,25 @@
                 <w:szCs w:val="20"/>
                 <w:lang w:val="en-US"/>
               </w:rPr>
-              <w:t>(1,1) , (2,1) , (3,1)</w:t>
+              <w:t>(1,1</w:t>
+            </w:r>
+            <w:proofErr w:type="gramStart"/>
+            <w:r>
+              <w:rPr>
+                <w:sz w:val="20"/>
+                <w:szCs w:val="20"/>
+                <w:lang w:val="en-US"/>
+              </w:rPr>
+              <w:t>) ,</w:t>
+            </w:r>
+            <w:proofErr w:type="gramEnd"/>
+            <w:r>
+              <w:rPr>
+                <w:sz w:val="20"/>
+                <w:szCs w:val="20"/>
+                <w:lang w:val="en-US"/>
+              </w:rPr>
+              <w:t xml:space="preserve"> (2,1) , (3,1)</w:t>
             </w:r>
           </w:p>
         </w:tc>
@@ -13028,7 +13100,25 @@
                 <w:szCs w:val="20"/>
                 <w:lang w:val="en-US"/>
               </w:rPr>
-              <w:t>(1,2) , (2,2) , (3,2)</w:t>
+              <w:t>(1,2</w:t>
+            </w:r>
+            <w:proofErr w:type="gramStart"/>
+            <w:r>
+              <w:rPr>
+                <w:sz w:val="20"/>
+                <w:szCs w:val="20"/>
+                <w:lang w:val="en-US"/>
+              </w:rPr>
+              <w:t>) ,</w:t>
+            </w:r>
+            <w:proofErr w:type="gramEnd"/>
+            <w:r>
+              <w:rPr>
+                <w:sz w:val="20"/>
+                <w:szCs w:val="20"/>
+                <w:lang w:val="en-US"/>
+              </w:rPr>
+              <w:t xml:space="preserve"> (2,2) , (3,2)</w:t>
             </w:r>
           </w:p>
         </w:tc>
@@ -13403,7 +13493,25 @@
                 <w:szCs w:val="20"/>
                 <w:lang w:val="en-US"/>
               </w:rPr>
-              <w:t>(2,1) , (3,1)</w:t>
+              <w:t>(2,1</w:t>
+            </w:r>
+            <w:proofErr w:type="gramStart"/>
+            <w:r>
+              <w:rPr>
+                <w:sz w:val="20"/>
+                <w:szCs w:val="20"/>
+                <w:lang w:val="en-US"/>
+              </w:rPr>
+              <w:t>) ,</w:t>
+            </w:r>
+            <w:proofErr w:type="gramEnd"/>
+            <w:r>
+              <w:rPr>
+                <w:sz w:val="20"/>
+                <w:szCs w:val="20"/>
+                <w:lang w:val="en-US"/>
+              </w:rPr>
+              <w:t xml:space="preserve"> (3,1)</w:t>
             </w:r>
           </w:p>
         </w:tc>
@@ -13651,7 +13759,25 @@
                 <w:szCs w:val="20"/>
                 <w:lang w:val="en-US"/>
               </w:rPr>
-              <w:t>(2,2) , (3,2)</w:t>
+              <w:t>(2,2</w:t>
+            </w:r>
+            <w:proofErr w:type="gramStart"/>
+            <w:r>
+              <w:rPr>
+                <w:sz w:val="20"/>
+                <w:szCs w:val="20"/>
+                <w:lang w:val="en-US"/>
+              </w:rPr>
+              <w:t>) ,</w:t>
+            </w:r>
+            <w:proofErr w:type="gramEnd"/>
+            <w:r>
+              <w:rPr>
+                <w:sz w:val="20"/>
+                <w:szCs w:val="20"/>
+                <w:lang w:val="en-US"/>
+              </w:rPr>
+              <w:t xml:space="preserve"> (3,2)</w:t>
             </w:r>
           </w:p>
         </w:tc>
@@ -14624,25 +14750,7 @@
               <w:szCs w:val="20"/>
               <w:lang w:val="en-US"/>
             </w:rPr>
-            <m:t>=1⇒</m:t>
-          </m:r>
-          <m:r>
-            <w:rPr>
-              <w:rFonts w:ascii="Cambria Math" w:hAnsi="Cambria Math"/>
-              <w:sz w:val="20"/>
-              <w:szCs w:val="20"/>
-              <w:lang w:val="en-US"/>
-            </w:rPr>
-            <m:t>9</m:t>
-          </m:r>
-          <m:r>
-            <w:rPr>
-              <w:rFonts w:ascii="Cambria Math" w:hAnsi="Cambria Math"/>
-              <w:sz w:val="20"/>
-              <w:szCs w:val="20"/>
-              <w:lang w:val="en-US"/>
-            </w:rPr>
-            <m:t>6</m:t>
+            <m:t>=1⇒96</m:t>
           </m:r>
           <m:sSub>
             <m:sSubPr>
@@ -14763,16 +14871,7 @@
                   <w:szCs w:val="20"/>
                   <w:lang w:val="en-US"/>
                 </w:rPr>
-                <m:t>9</m:t>
-              </m:r>
-              <m:r>
-                <w:rPr>
-                  <w:rFonts w:ascii="Cambria Math" w:hAnsi="Cambria Math"/>
-                  <w:sz w:val="20"/>
-                  <w:szCs w:val="20"/>
-                  <w:lang w:val="en-US"/>
-                </w:rPr>
-                <m:t>6</m:t>
+                <m:t>96</m:t>
               </m:r>
             </m:den>
           </m:f>
@@ -14892,16 +14991,7 @@
                   <w:szCs w:val="20"/>
                   <w:lang w:val="en-US"/>
                 </w:rPr>
-                <m:t>9</m:t>
-              </m:r>
-              <m:r>
-                <w:rPr>
-                  <w:rFonts w:ascii="Cambria Math" w:hAnsi="Cambria Math"/>
-                  <w:sz w:val="20"/>
-                  <w:szCs w:val="20"/>
-                  <w:lang w:val="en-US"/>
-                </w:rPr>
-                <m:t>6</m:t>
+                <m:t>96</m:t>
               </m:r>
             </m:den>
           </m:f>
@@ -15085,25 +15175,7 @@
                   <w:szCs w:val="20"/>
                   <w:lang w:val="en-US"/>
                 </w:rPr>
-                <m:t>1</m:t>
-              </m:r>
-              <m:r>
-                <w:rPr>
-                  <w:rFonts w:ascii="Cambria Math" w:hAnsi="Cambria Math"/>
-                  <w:sz w:val="20"/>
-                  <w:szCs w:val="20"/>
-                  <w:lang w:val="en-US"/>
-                </w:rPr>
-                <m:t>9</m:t>
-              </m:r>
-              <m:r>
-                <w:rPr>
-                  <w:rFonts w:ascii="Cambria Math" w:hAnsi="Cambria Math"/>
-                  <w:sz w:val="20"/>
-                  <w:szCs w:val="20"/>
-                  <w:lang w:val="en-US"/>
-                </w:rPr>
-                <m:t>2</m:t>
+                <m:t>192</m:t>
               </m:r>
             </m:den>
           </m:f>
@@ -15287,16 +15359,7 @@
                   <w:szCs w:val="20"/>
                   <w:lang w:val="en-US"/>
                 </w:rPr>
-                <m:t>4</m:t>
-              </m:r>
-              <m:r>
-                <w:rPr>
-                  <w:rFonts w:ascii="Cambria Math" w:hAnsi="Cambria Math"/>
-                  <w:sz w:val="20"/>
-                  <w:szCs w:val="20"/>
-                  <w:lang w:val="en-US"/>
-                </w:rPr>
-                <m:t>8</m:t>
+                <m:t>48</m:t>
               </m:r>
             </m:den>
           </m:f>
@@ -15480,16 +15543,7 @@
                   <w:szCs w:val="20"/>
                   <w:lang w:val="en-US"/>
                 </w:rPr>
-                <m:t>9</m:t>
-              </m:r>
-              <m:r>
-                <w:rPr>
-                  <w:rFonts w:ascii="Cambria Math" w:eastAsiaTheme="minorEastAsia" w:hAnsi="Cambria Math"/>
-                  <w:sz w:val="20"/>
-                  <w:szCs w:val="20"/>
-                  <w:lang w:val="en-US"/>
-                </w:rPr>
-                <m:t>6</m:t>
+                <m:t>96</m:t>
               </m:r>
             </m:den>
           </m:f>
@@ -15547,7 +15601,27 @@
           <w:lang w:val="en-US"/>
         </w:rPr>
         <w:lastRenderedPageBreak/>
-        <w:t>כיוון שתמיד יש תור אחד פעיל, ניתן להזניח את איזה תור פעיל ולהתייחס רק לאורך התור. נצמצם את דיאגרמ</w:t>
+        <w:t>כיוון שתמיד יש תור אחד פעיל,</w:t>
+      </w:r>
+      <w:r>
+        <w:rPr>
+          <w:rFonts w:eastAsiaTheme="minorEastAsia" w:hint="cs"/>
+          <w:sz w:val="20"/>
+          <w:szCs w:val="20"/>
+          <w:rtl/>
+          <w:lang w:val="en-US"/>
+        </w:rPr>
+        <w:t xml:space="preserve"> ולכל התורים הסתברויות זהות לכל המעברים בין מס' הממתינים,</w:t>
+      </w:r>
+      <w:r>
+        <w:rPr>
+          <w:rFonts w:eastAsiaTheme="minorEastAsia" w:hint="cs"/>
+          <w:sz w:val="20"/>
+          <w:szCs w:val="20"/>
+          <w:rtl/>
+          <w:lang w:val="en-US"/>
+        </w:rPr>
+        <w:t xml:space="preserve"> ניתן להזניח את איזה תור פעיל ולהתייחס רק לאורך התור. נצמצם את דיאגרמ</w:t>
       </w:r>
       <w:r>
         <w:rPr>
@@ -20611,16 +20685,7 @@
                 <w:szCs w:val="20"/>
                 <w:lang w:val="en-US"/>
               </w:rPr>
-              <m:t>9</m:t>
-            </m:r>
-            <m:r>
-              <w:rPr>
-                <w:rFonts w:ascii="Cambria Math" w:eastAsiaTheme="minorEastAsia" w:hAnsi="Cambria Math"/>
-                <w:sz w:val="20"/>
-                <w:szCs w:val="20"/>
-                <w:lang w:val="en-US"/>
-              </w:rPr>
-              <m:t>6</m:t>
+              <m:t>96</m:t>
             </m:r>
           </m:den>
         </m:f>
@@ -20799,16 +20864,7 @@
                 <w:szCs w:val="20"/>
                 <w:lang w:val="en-US"/>
               </w:rPr>
-              <m:t>9</m:t>
-            </m:r>
-            <m:r>
-              <w:rPr>
-                <w:rFonts w:ascii="Cambria Math" w:eastAsiaTheme="minorEastAsia" w:hAnsi="Cambria Math"/>
-                <w:sz w:val="20"/>
-                <w:szCs w:val="20"/>
-                <w:lang w:val="en-US"/>
-              </w:rPr>
-              <m:t>6</m:t>
+              <m:t>96</m:t>
             </m:r>
           </m:den>
         </m:f>
@@ -21716,16 +21772,7 @@
                 <w:szCs w:val="20"/>
                 <w:lang w:val="en-US"/>
               </w:rPr>
-              <m:t>4</m:t>
-            </m:r>
-            <m:r>
-              <w:rPr>
-                <w:rFonts w:ascii="Cambria Math" w:eastAsiaTheme="minorEastAsia" w:hAnsi="Cambria Math"/>
-                <w:sz w:val="20"/>
-                <w:szCs w:val="20"/>
-                <w:lang w:val="en-US"/>
-              </w:rPr>
-              <m:t>8</m:t>
+              <m:t>48</m:t>
             </m:r>
           </m:den>
         </m:f>
@@ -22853,16 +22900,7 @@
                   <w:szCs w:val="20"/>
                   <w:lang w:val="en-US"/>
                 </w:rPr>
-                <m:t>9</m:t>
-              </m:r>
-              <m:r>
-                <w:rPr>
-                  <w:rFonts w:ascii="Cambria Math" w:eastAsiaTheme="minorEastAsia" w:hAnsi="Cambria Math"/>
-                  <w:sz w:val="20"/>
-                  <w:szCs w:val="20"/>
-                  <w:lang w:val="en-US"/>
-                </w:rPr>
-                <m:t>6</m:t>
+                <m:t>96</m:t>
               </m:r>
             </m:den>
           </m:f>
@@ -23101,16 +23139,7 @@
                     <w:szCs w:val="20"/>
                     <w:lang w:val="en-US"/>
                   </w:rPr>
-                  <m:t>9</m:t>
-                </m:r>
-                <m:r>
-                  <w:rPr>
-                    <w:rFonts w:ascii="Cambria Math" w:eastAsiaTheme="minorEastAsia" w:hAnsi="Cambria Math"/>
-                    <w:sz w:val="20"/>
-                    <w:szCs w:val="20"/>
-                    <w:lang w:val="en-US"/>
-                  </w:rPr>
-                  <m:t>6</m:t>
+                  <m:t>96</m:t>
                 </m:r>
               </m:den>
             </m:f>
@@ -23157,16 +23186,7 @@
                     <w:szCs w:val="20"/>
                     <w:lang w:val="en-US"/>
                   </w:rPr>
-                  <m:t>4</m:t>
-                </m:r>
-                <m:r>
-                  <w:rPr>
-                    <w:rFonts w:ascii="Cambria Math" w:eastAsiaTheme="minorEastAsia" w:hAnsi="Cambria Math"/>
-                    <w:sz w:val="20"/>
-                    <w:szCs w:val="20"/>
-                    <w:lang w:val="en-US"/>
-                  </w:rPr>
-                  <m:t>8</m:t>
+                  <m:t>48</m:t>
                 </m:r>
               </m:den>
             </m:f>
@@ -23975,7 +23995,7 @@
           <w:lang w:val="en-US"/>
         </w:rPr>
         <w:lastRenderedPageBreak/>
-        <w:t xml:space="preserve">נשים בטבלה את התוצאות שחישבנו תיאורטית לצד התוצאות שקיבלתנו ממס' הרצות והממוצע המתקבל (נריץ לאורך </w:t>
+        <w:t>ברטוב סימלצנו מע' פשוטה יותר מזו המתוארת אך שקולה לה. בעצם סימלצנו את המע' שתארנו בסעיף ד'. כפי שהסברנו שם כיוון שלכל התורים הסתברות זהה להבחר והסתברויות זהות לכל המעברים בנוסף לכך שרק תור אחד מכיל אנשים בכל פעם</w:t>
       </w:r>
       <w:r>
         <w:rPr>
@@ -23985,7 +24005,7 @@
           <w:rtl/>
           <w:lang w:val="en-US"/>
         </w:rPr>
-        <w:t>5</w:t>
+        <w:t>,</w:t>
       </w:r>
       <w:r>
         <w:rPr>
@@ -23995,7 +24015,1344 @@
           <w:rtl/>
           <w:lang w:val="en-US"/>
         </w:rPr>
-        <w:t>0000 ולא 1000 על מנת להקטין את הרעש).</w:t>
+        <w:t xml:space="preserve"> ניתן להתעלם ממספר התורים ולהתייחס אליהם כתור בודד.</w:t>
+      </w:r>
+    </w:p>
+    <w:p>
+      <w:pPr>
+        <w:pStyle w:val="ListParagraph"/>
+        <w:bidi/>
+        <w:ind w:left="360"/>
+        <w:rPr>
+          <w:rFonts w:eastAsiaTheme="minorEastAsia"/>
+          <w:sz w:val="20"/>
+          <w:szCs w:val="20"/>
+          <w:rtl/>
+          <w:lang w:val="en-US"/>
+        </w:rPr>
+      </w:pPr>
+      <w:r>
+        <w:rPr>
+          <w:rFonts w:eastAsiaTheme="minorEastAsia" w:hint="cs"/>
+          <w:sz w:val="20"/>
+          <w:szCs w:val="20"/>
+          <w:rtl/>
+          <w:lang w:val="en-US"/>
+        </w:rPr>
+        <w:t xml:space="preserve">בתור זה קצבי המעבר יהיו זהים לכל אחד מהתורים המקוריים, פרט למעבר מ-0 ממתינים לאחד שם קצב המעבר יהיה </w:t>
+      </w:r>
+      <m:oMath>
+        <m:r>
+          <w:rPr>
+            <w:rFonts w:ascii="Cambria Math" w:eastAsiaTheme="minorEastAsia" w:hAnsi="Cambria Math"/>
+            <w:sz w:val="20"/>
+            <w:szCs w:val="20"/>
+            <w:lang w:val="en-US"/>
+          </w:rPr>
+          <m:t>λ</m:t>
+        </m:r>
+      </m:oMath>
+      <w:r>
+        <w:rPr>
+          <w:rFonts w:eastAsiaTheme="minorEastAsia" w:hint="cs"/>
+          <w:sz w:val="20"/>
+          <w:szCs w:val="20"/>
+          <w:rtl/>
+          <w:lang w:val="en-US"/>
+        </w:rPr>
+        <w:t xml:space="preserve"> במקום </w:t>
+      </w:r>
+      <m:oMath>
+        <m:f>
+          <m:fPr>
+            <m:ctrlPr>
+              <w:rPr>
+                <w:rFonts w:ascii="Cambria Math" w:eastAsiaTheme="minorEastAsia" w:hAnsi="Cambria Math"/>
+                <w:i/>
+                <w:sz w:val="20"/>
+                <w:szCs w:val="20"/>
+                <w:lang w:val="en-US"/>
+              </w:rPr>
+            </m:ctrlPr>
+          </m:fPr>
+          <m:num>
+            <m:r>
+              <w:rPr>
+                <w:rFonts w:ascii="Cambria Math" w:eastAsiaTheme="minorEastAsia" w:hAnsi="Cambria Math"/>
+                <w:sz w:val="20"/>
+                <w:szCs w:val="20"/>
+                <w:lang w:val="en-US"/>
+              </w:rPr>
+              <m:t>λ</m:t>
+            </m:r>
+          </m:num>
+          <m:den>
+            <m:r>
+              <w:rPr>
+                <w:rFonts w:ascii="Cambria Math" w:eastAsiaTheme="minorEastAsia" w:hAnsi="Cambria Math"/>
+                <w:sz w:val="20"/>
+                <w:szCs w:val="20"/>
+                <w:lang w:val="en-US"/>
+              </w:rPr>
+              <m:t>M</m:t>
+            </m:r>
+          </m:den>
+        </m:f>
+      </m:oMath>
+      <w:r>
+        <w:rPr>
+          <w:rFonts w:eastAsiaTheme="minorEastAsia" w:hint="cs"/>
+          <w:sz w:val="20"/>
+          <w:szCs w:val="20"/>
+          <w:rtl/>
+          <w:lang w:val="en-US"/>
+        </w:rPr>
+        <w:t xml:space="preserve"> כיוון שאין בחירה בין התורים האחרים.</w:t>
+      </w:r>
+    </w:p>
+    <w:p>
+      <w:pPr>
+        <w:pStyle w:val="ListParagraph"/>
+        <w:bidi/>
+        <w:ind w:left="360"/>
+        <w:rPr>
+          <w:rFonts w:eastAsiaTheme="minorEastAsia"/>
+          <w:sz w:val="20"/>
+          <w:szCs w:val="20"/>
+          <w:rtl/>
+          <w:lang w:val="en-US"/>
+        </w:rPr>
+      </w:pPr>
+      <w:r>
+        <w:rPr>
+          <w:rFonts w:eastAsiaTheme="minorEastAsia" w:hint="cs"/>
+          <w:sz w:val="20"/>
+          <w:szCs w:val="20"/>
+          <w:rtl/>
+          <w:lang w:val="en-US"/>
+        </w:rPr>
+        <w:t xml:space="preserve">נציין כי בחישוב </w:t>
+      </w:r>
+      <m:oMath>
+        <m:sSub>
+          <m:sSubPr>
+            <m:ctrlPr>
+              <w:rPr>
+                <w:rFonts w:ascii="Cambria Math" w:eastAsiaTheme="minorEastAsia" w:hAnsi="Cambria Math"/>
+                <w:i/>
+                <w:sz w:val="20"/>
+                <w:szCs w:val="20"/>
+                <w:lang w:val="en-US"/>
+              </w:rPr>
+            </m:ctrlPr>
+          </m:sSubPr>
+          <m:e>
+            <m:r>
+              <w:rPr>
+                <w:rFonts w:ascii="Cambria Math" w:eastAsiaTheme="minorEastAsia" w:hAnsi="Cambria Math"/>
+                <w:sz w:val="20"/>
+                <w:szCs w:val="20"/>
+                <w:lang w:val="en-US"/>
+              </w:rPr>
+              <m:t>A</m:t>
+            </m:r>
+          </m:e>
+          <m:sub>
+            <m:sSub>
+              <m:sSubPr>
+                <m:ctrlPr>
+                  <w:rPr>
+                    <w:rFonts w:ascii="Cambria Math" w:eastAsiaTheme="minorEastAsia" w:hAnsi="Cambria Math"/>
+                    <w:i/>
+                    <w:sz w:val="20"/>
+                    <w:szCs w:val="20"/>
+                    <w:lang w:val="en-US"/>
+                  </w:rPr>
+                </m:ctrlPr>
+              </m:sSubPr>
+              <m:e>
+                <m:r>
+                  <w:rPr>
+                    <w:rFonts w:ascii="Cambria Math" w:eastAsiaTheme="minorEastAsia" w:hAnsi="Cambria Math"/>
+                    <w:sz w:val="20"/>
+                    <w:szCs w:val="20"/>
+                    <w:lang w:val="en-US"/>
+                  </w:rPr>
+                  <m:t>T</m:t>
+                </m:r>
+              </m:e>
+              <m:sub>
+                <m:r>
+                  <w:rPr>
+                    <w:rFonts w:ascii="Cambria Math" w:eastAsiaTheme="minorEastAsia" w:hAnsi="Cambria Math"/>
+                    <w:sz w:val="20"/>
+                    <w:szCs w:val="20"/>
+                    <w:lang w:val="en-US"/>
+                  </w:rPr>
+                  <m:t>i</m:t>
+                </m:r>
+              </m:sub>
+            </m:sSub>
+          </m:sub>
+        </m:sSub>
+      </m:oMath>
+      <w:r>
+        <w:rPr>
+          <w:rFonts w:eastAsiaTheme="minorEastAsia" w:hint="cs"/>
+          <w:sz w:val="20"/>
+          <w:szCs w:val="20"/>
+          <w:rtl/>
+          <w:lang w:val="en-US"/>
+        </w:rPr>
+        <w:t xml:space="preserve"> (וכנגרר מכך חישוב </w:t>
+      </w:r>
+      <m:oMath>
+        <m:sSub>
+          <m:sSubPr>
+            <m:ctrlPr>
+              <w:rPr>
+                <w:rFonts w:ascii="Cambria Math" w:eastAsiaTheme="minorEastAsia" w:hAnsi="Cambria Math"/>
+                <w:i/>
+                <w:sz w:val="20"/>
+                <w:szCs w:val="20"/>
+                <w:lang w:val="en-US"/>
+              </w:rPr>
+            </m:ctrlPr>
+          </m:sSubPr>
+          <m:e>
+            <m:r>
+              <w:rPr>
+                <w:rFonts w:ascii="Cambria Math" w:eastAsiaTheme="minorEastAsia" w:hAnsi="Cambria Math"/>
+                <w:sz w:val="20"/>
+                <w:szCs w:val="20"/>
+                <w:lang w:val="en-US"/>
+              </w:rPr>
+              <m:t>Z</m:t>
+            </m:r>
+          </m:e>
+          <m:sub>
+            <m:r>
+              <w:rPr>
+                <w:rFonts w:ascii="Cambria Math" w:eastAsiaTheme="minorEastAsia" w:hAnsi="Cambria Math"/>
+                <w:sz w:val="20"/>
+                <w:szCs w:val="20"/>
+                <w:lang w:val="en-US"/>
+              </w:rPr>
+              <m:t>i</m:t>
+            </m:r>
+          </m:sub>
+        </m:sSub>
+      </m:oMath>
+      <w:r>
+        <w:rPr>
+          <w:rFonts w:eastAsiaTheme="minorEastAsia" w:hint="cs"/>
+          <w:sz w:val="20"/>
+          <w:szCs w:val="20"/>
+          <w:rtl/>
+          <w:lang w:val="en-US"/>
+        </w:rPr>
+        <w:t xml:space="preserve">) יש לחלק במס' התורים. </w:t>
+      </w:r>
+      <m:oMath>
+        <m:sSub>
+          <m:sSubPr>
+            <m:ctrlPr>
+              <w:rPr>
+                <w:rFonts w:ascii="Cambria Math" w:eastAsiaTheme="minorEastAsia" w:hAnsi="Cambria Math"/>
+                <w:i/>
+                <w:sz w:val="20"/>
+                <w:szCs w:val="20"/>
+                <w:lang w:val="en-US"/>
+              </w:rPr>
+            </m:ctrlPr>
+          </m:sSubPr>
+          <m:e>
+            <m:r>
+              <w:rPr>
+                <w:rFonts w:ascii="Cambria Math" w:eastAsiaTheme="minorEastAsia" w:hAnsi="Cambria Math"/>
+                <w:sz w:val="20"/>
+                <w:szCs w:val="20"/>
+                <w:lang w:val="en-US"/>
+              </w:rPr>
+              <m:t>A</m:t>
+            </m:r>
+          </m:e>
+          <m:sub>
+            <m:sSub>
+              <m:sSubPr>
+                <m:ctrlPr>
+                  <w:rPr>
+                    <w:rFonts w:ascii="Cambria Math" w:eastAsiaTheme="minorEastAsia" w:hAnsi="Cambria Math"/>
+                    <w:i/>
+                    <w:sz w:val="20"/>
+                    <w:szCs w:val="20"/>
+                    <w:lang w:val="en-US"/>
+                  </w:rPr>
+                </m:ctrlPr>
+              </m:sSubPr>
+              <m:e>
+                <m:r>
+                  <w:rPr>
+                    <w:rFonts w:ascii="Cambria Math" w:eastAsiaTheme="minorEastAsia" w:hAnsi="Cambria Math"/>
+                    <w:sz w:val="20"/>
+                    <w:szCs w:val="20"/>
+                    <w:lang w:val="en-US"/>
+                  </w:rPr>
+                  <m:t>T</m:t>
+                </m:r>
+              </m:e>
+              <m:sub>
+                <m:r>
+                  <w:rPr>
+                    <w:rFonts w:ascii="Cambria Math" w:eastAsiaTheme="minorEastAsia" w:hAnsi="Cambria Math"/>
+                    <w:sz w:val="20"/>
+                    <w:szCs w:val="20"/>
+                    <w:lang w:val="en-US"/>
+                  </w:rPr>
+                  <m:t>i</m:t>
+                </m:r>
+              </m:sub>
+            </m:sSub>
+          </m:sub>
+        </m:sSub>
+      </m:oMath>
+      <w:r>
+        <w:rPr>
+          <w:rFonts w:eastAsiaTheme="minorEastAsia" w:hint="cs"/>
+          <w:sz w:val="20"/>
+          <w:szCs w:val="20"/>
+          <w:rtl/>
+          <w:lang w:val="en-US"/>
+        </w:rPr>
+        <w:t xml:space="preserve"> הוא הממוצע של הזמן בו היה בתור </w:t>
+      </w:r>
+      <m:oMath>
+        <m:r>
+          <w:rPr>
+            <w:rFonts w:ascii="Cambria Math" w:eastAsiaTheme="minorEastAsia" w:hAnsi="Cambria Math"/>
+            <w:sz w:val="20"/>
+            <w:szCs w:val="20"/>
+            <w:lang w:val="en-US"/>
+          </w:rPr>
+          <m:t>i&gt;0</m:t>
+        </m:r>
+      </m:oMath>
+      <w:r>
+        <w:rPr>
+          <w:rFonts w:eastAsiaTheme="minorEastAsia" w:hint="cs"/>
+          <w:sz w:val="20"/>
+          <w:szCs w:val="20"/>
+          <w:rtl/>
+          <w:lang w:val="en-US"/>
+        </w:rPr>
+        <w:t xml:space="preserve"> אנשים</w:t>
+      </w:r>
+      <w:r>
+        <w:rPr>
+          <w:rFonts w:eastAsiaTheme="minorEastAsia" w:hint="cs"/>
+          <w:sz w:val="20"/>
+          <w:szCs w:val="20"/>
+          <w:rtl/>
+          <w:lang w:val="en-US"/>
+        </w:rPr>
+        <w:t xml:space="preserve"> (מכאן כל התייחסות ל-</w:t>
+      </w:r>
+      <w:proofErr w:type="spellStart"/>
+      <w:r>
+        <w:rPr>
+          <w:rFonts w:eastAsiaTheme="minorEastAsia"/>
+          <w:sz w:val="20"/>
+          <w:szCs w:val="20"/>
+          <w:lang w:val="en-US"/>
+        </w:rPr>
+        <w:t>i</w:t>
+      </w:r>
+      <w:proofErr w:type="spellEnd"/>
+      <w:r>
+        <w:rPr>
+          <w:rFonts w:eastAsiaTheme="minorEastAsia" w:hint="cs"/>
+          <w:sz w:val="20"/>
+          <w:szCs w:val="20"/>
+          <w:rtl/>
+          <w:lang w:val="en-US"/>
+        </w:rPr>
+        <w:t xml:space="preserve"> היא עבור </w:t>
+      </w:r>
+      <w:proofErr w:type="spellStart"/>
+      <w:r>
+        <w:rPr>
+          <w:rFonts w:eastAsiaTheme="minorEastAsia"/>
+          <w:sz w:val="20"/>
+          <w:szCs w:val="20"/>
+          <w:lang w:val="en-US"/>
+        </w:rPr>
+        <w:t>i</w:t>
+      </w:r>
+      <w:proofErr w:type="spellEnd"/>
+      <w:r>
+        <w:rPr>
+          <w:rFonts w:eastAsiaTheme="minorEastAsia" w:hint="cs"/>
+          <w:sz w:val="20"/>
+          <w:szCs w:val="20"/>
+          <w:rtl/>
+          <w:lang w:val="en-US"/>
+        </w:rPr>
+        <w:t xml:space="preserve"> חיובי ממש)</w:t>
+      </w:r>
+      <w:r>
+        <w:rPr>
+          <w:rFonts w:eastAsiaTheme="minorEastAsia" w:hint="cs"/>
+          <w:sz w:val="20"/>
+          <w:szCs w:val="20"/>
+          <w:rtl/>
+          <w:lang w:val="en-US"/>
+        </w:rPr>
+        <w:t xml:space="preserve">. כלומר, אם נסמן </w:t>
+      </w:r>
+      <m:oMath>
+        <m:sSub>
+          <m:sSubPr>
+            <m:ctrlPr>
+              <w:rPr>
+                <w:rFonts w:ascii="Cambria Math" w:eastAsiaTheme="minorEastAsia" w:hAnsi="Cambria Math"/>
+                <w:i/>
+                <w:sz w:val="20"/>
+                <w:szCs w:val="20"/>
+                <w:lang w:val="en-US"/>
+              </w:rPr>
+            </m:ctrlPr>
+          </m:sSubPr>
+          <m:e>
+            <m:r>
+              <w:rPr>
+                <w:rFonts w:ascii="Cambria Math" w:eastAsiaTheme="minorEastAsia" w:hAnsi="Cambria Math"/>
+                <w:sz w:val="20"/>
+                <w:szCs w:val="20"/>
+                <w:lang w:val="en-US"/>
+              </w:rPr>
+              <m:t>T</m:t>
+            </m:r>
+          </m:e>
+          <m:sub>
+            <m:r>
+              <w:rPr>
+                <w:rFonts w:ascii="Cambria Math" w:eastAsiaTheme="minorEastAsia" w:hAnsi="Cambria Math"/>
+                <w:sz w:val="20"/>
+                <w:szCs w:val="20"/>
+                <w:lang w:val="en-US"/>
+              </w:rPr>
+              <m:t>i,j</m:t>
+            </m:r>
+          </m:sub>
+        </m:sSub>
+      </m:oMath>
+      <w:r>
+        <w:rPr>
+          <w:rFonts w:eastAsiaTheme="minorEastAsia" w:hint="cs"/>
+          <w:sz w:val="20"/>
+          <w:szCs w:val="20"/>
+          <w:rtl/>
+          <w:lang w:val="en-US"/>
+        </w:rPr>
+        <w:t xml:space="preserve"> את סך הזמן שהיו </w:t>
+      </w:r>
+      <w:proofErr w:type="spellStart"/>
+      <w:r>
+        <w:rPr>
+          <w:rFonts w:eastAsiaTheme="minorEastAsia"/>
+          <w:sz w:val="20"/>
+          <w:szCs w:val="20"/>
+          <w:lang w:val="en-US"/>
+        </w:rPr>
+        <w:t>i</w:t>
+      </w:r>
+      <w:proofErr w:type="spellEnd"/>
+      <w:r>
+        <w:rPr>
+          <w:rFonts w:eastAsiaTheme="minorEastAsia" w:hint="cs"/>
+          <w:sz w:val="20"/>
+          <w:szCs w:val="20"/>
+          <w:rtl/>
+          <w:lang w:val="en-US"/>
+        </w:rPr>
+        <w:t xml:space="preserve"> אנשים בתור לחיסון מסוג </w:t>
+      </w:r>
+      <w:r>
+        <w:rPr>
+          <w:rFonts w:eastAsiaTheme="minorEastAsia"/>
+          <w:sz w:val="20"/>
+          <w:szCs w:val="20"/>
+          <w:lang w:val="en-US"/>
+        </w:rPr>
+        <w:t>j</w:t>
+      </w:r>
+      <w:r>
+        <w:rPr>
+          <w:rFonts w:eastAsiaTheme="minorEastAsia" w:hint="cs"/>
+          <w:sz w:val="20"/>
+          <w:szCs w:val="20"/>
+          <w:rtl/>
+          <w:lang w:val="en-US"/>
+        </w:rPr>
+        <w:t xml:space="preserve"> נקבל כי </w:t>
+      </w:r>
+      <m:oMath>
+        <m:sSub>
+          <m:sSubPr>
+            <m:ctrlPr>
+              <w:rPr>
+                <w:rFonts w:ascii="Cambria Math" w:eastAsiaTheme="minorEastAsia" w:hAnsi="Cambria Math"/>
+                <w:i/>
+                <w:sz w:val="20"/>
+                <w:szCs w:val="20"/>
+                <w:lang w:val="en-US"/>
+              </w:rPr>
+            </m:ctrlPr>
+          </m:sSubPr>
+          <m:e>
+            <m:r>
+              <w:rPr>
+                <w:rFonts w:ascii="Cambria Math" w:eastAsiaTheme="minorEastAsia" w:hAnsi="Cambria Math"/>
+                <w:sz w:val="20"/>
+                <w:szCs w:val="20"/>
+                <w:lang w:val="en-US"/>
+              </w:rPr>
+              <m:t>A</m:t>
+            </m:r>
+          </m:e>
+          <m:sub>
+            <m:sSub>
+              <m:sSubPr>
+                <m:ctrlPr>
+                  <w:rPr>
+                    <w:rFonts w:ascii="Cambria Math" w:eastAsiaTheme="minorEastAsia" w:hAnsi="Cambria Math"/>
+                    <w:i/>
+                    <w:sz w:val="20"/>
+                    <w:szCs w:val="20"/>
+                    <w:lang w:val="en-US"/>
+                  </w:rPr>
+                </m:ctrlPr>
+              </m:sSubPr>
+              <m:e>
+                <m:r>
+                  <w:rPr>
+                    <w:rFonts w:ascii="Cambria Math" w:eastAsiaTheme="minorEastAsia" w:hAnsi="Cambria Math"/>
+                    <w:sz w:val="20"/>
+                    <w:szCs w:val="20"/>
+                    <w:lang w:val="en-US"/>
+                  </w:rPr>
+                  <m:t>T</m:t>
+                </m:r>
+              </m:e>
+              <m:sub>
+                <m:r>
+                  <w:rPr>
+                    <w:rFonts w:ascii="Cambria Math" w:eastAsiaTheme="minorEastAsia" w:hAnsi="Cambria Math"/>
+                    <w:sz w:val="20"/>
+                    <w:szCs w:val="20"/>
+                    <w:lang w:val="en-US"/>
+                  </w:rPr>
+                  <m:t>i</m:t>
+                </m:r>
+              </m:sub>
+            </m:sSub>
+          </m:sub>
+        </m:sSub>
+        <m:r>
+          <w:rPr>
+            <w:rFonts w:ascii="Cambria Math" w:eastAsiaTheme="minorEastAsia" w:hAnsi="Cambria Math"/>
+            <w:sz w:val="20"/>
+            <w:szCs w:val="20"/>
+            <w:lang w:val="en-US"/>
+          </w:rPr>
+          <m:t>=</m:t>
+        </m:r>
+        <m:f>
+          <m:fPr>
+            <m:ctrlPr>
+              <w:rPr>
+                <w:rFonts w:ascii="Cambria Math" w:eastAsiaTheme="minorEastAsia" w:hAnsi="Cambria Math"/>
+                <w:i/>
+                <w:sz w:val="20"/>
+                <w:szCs w:val="20"/>
+                <w:lang w:val="en-US"/>
+              </w:rPr>
+            </m:ctrlPr>
+          </m:fPr>
+          <m:num>
+            <m:sSubSup>
+              <m:sSubSupPr>
+                <m:ctrlPr>
+                  <w:rPr>
+                    <w:rFonts w:ascii="Cambria Math" w:eastAsiaTheme="minorEastAsia" w:hAnsi="Cambria Math"/>
+                    <w:i/>
+                    <w:sz w:val="20"/>
+                    <w:szCs w:val="20"/>
+                    <w:lang w:val="en-US"/>
+                  </w:rPr>
+                </m:ctrlPr>
+              </m:sSubSupPr>
+              <m:e>
+                <m:r>
+                  <m:rPr>
+                    <m:sty m:val="p"/>
+                  </m:rPr>
+                  <w:rPr>
+                    <w:rFonts w:ascii="Cambria Math" w:eastAsiaTheme="minorEastAsia" w:hAnsi="Cambria Math"/>
+                    <w:sz w:val="20"/>
+                    <w:szCs w:val="20"/>
+                    <w:lang w:val="en-US"/>
+                  </w:rPr>
+                  <m:t>Σ</m:t>
+                </m:r>
+                <m:ctrlPr>
+                  <w:rPr>
+                    <w:rFonts w:ascii="Cambria Math" w:eastAsiaTheme="minorEastAsia" w:hAnsi="Cambria Math"/>
+                    <w:sz w:val="20"/>
+                    <w:szCs w:val="20"/>
+                    <w:lang w:val="en-US"/>
+                  </w:rPr>
+                </m:ctrlPr>
+              </m:e>
+              <m:sub>
+                <m:r>
+                  <w:rPr>
+                    <w:rFonts w:ascii="Cambria Math" w:eastAsiaTheme="minorEastAsia" w:hAnsi="Cambria Math"/>
+                    <w:sz w:val="20"/>
+                    <w:szCs w:val="20"/>
+                    <w:lang w:val="en-US"/>
+                  </w:rPr>
+                  <m:t>j=1</m:t>
+                </m:r>
+              </m:sub>
+              <m:sup>
+                <m:r>
+                  <w:rPr>
+                    <w:rFonts w:ascii="Cambria Math" w:eastAsiaTheme="minorEastAsia" w:hAnsi="Cambria Math"/>
+                    <w:sz w:val="20"/>
+                    <w:szCs w:val="20"/>
+                    <w:lang w:val="en-US"/>
+                  </w:rPr>
+                  <m:t>M</m:t>
+                </m:r>
+              </m:sup>
+            </m:sSubSup>
+            <m:sSub>
+              <m:sSubPr>
+                <m:ctrlPr>
+                  <w:rPr>
+                    <w:rFonts w:ascii="Cambria Math" w:eastAsiaTheme="minorEastAsia" w:hAnsi="Cambria Math"/>
+                    <w:i/>
+                    <w:sz w:val="20"/>
+                    <w:szCs w:val="20"/>
+                    <w:lang w:val="en-US"/>
+                  </w:rPr>
+                </m:ctrlPr>
+              </m:sSubPr>
+              <m:e>
+                <m:r>
+                  <w:rPr>
+                    <w:rFonts w:ascii="Cambria Math" w:eastAsiaTheme="minorEastAsia" w:hAnsi="Cambria Math"/>
+                    <w:sz w:val="20"/>
+                    <w:szCs w:val="20"/>
+                    <w:lang w:val="en-US"/>
+                  </w:rPr>
+                  <m:t>T</m:t>
+                </m:r>
+              </m:e>
+              <m:sub>
+                <m:r>
+                  <w:rPr>
+                    <w:rFonts w:ascii="Cambria Math" w:eastAsiaTheme="minorEastAsia" w:hAnsi="Cambria Math"/>
+                    <w:sz w:val="20"/>
+                    <w:szCs w:val="20"/>
+                    <w:lang w:val="en-US"/>
+                  </w:rPr>
+                  <m:t>i,j</m:t>
+                </m:r>
+              </m:sub>
+            </m:sSub>
+          </m:num>
+          <m:den>
+            <m:r>
+              <w:rPr>
+                <w:rFonts w:ascii="Cambria Math" w:eastAsiaTheme="minorEastAsia" w:hAnsi="Cambria Math"/>
+                <w:sz w:val="20"/>
+                <w:szCs w:val="20"/>
+                <w:lang w:val="en-US"/>
+              </w:rPr>
+              <m:t>M</m:t>
+            </m:r>
+          </m:den>
+        </m:f>
+      </m:oMath>
+      <w:r>
+        <w:rPr>
+          <w:rFonts w:eastAsiaTheme="minorEastAsia" w:hint="cs"/>
+          <w:sz w:val="20"/>
+          <w:szCs w:val="20"/>
+          <w:rtl/>
+          <w:lang w:val="en-US"/>
+        </w:rPr>
+        <w:t xml:space="preserve">. מכיוון שאנחנו סימלצנו מע' עם תור יחיד, כל פעם שהיו אמורים להיות </w:t>
+      </w:r>
+      <w:proofErr w:type="spellStart"/>
+      <w:r>
+        <w:rPr>
+          <w:rFonts w:eastAsiaTheme="minorEastAsia"/>
+          <w:sz w:val="20"/>
+          <w:szCs w:val="20"/>
+          <w:lang w:val="en-US"/>
+        </w:rPr>
+        <w:t>i</w:t>
+      </w:r>
+      <w:proofErr w:type="spellEnd"/>
+      <w:r>
+        <w:rPr>
+          <w:rFonts w:eastAsiaTheme="minorEastAsia" w:hint="cs"/>
+          <w:sz w:val="20"/>
+          <w:szCs w:val="20"/>
+          <w:rtl/>
+          <w:lang w:val="en-US"/>
+        </w:rPr>
+        <w:t xml:space="preserve"> אנשים בתור כלשהו נקבל שיש </w:t>
+      </w:r>
+      <w:proofErr w:type="spellStart"/>
+      <w:r>
+        <w:rPr>
+          <w:rFonts w:eastAsiaTheme="minorEastAsia"/>
+          <w:sz w:val="20"/>
+          <w:szCs w:val="20"/>
+          <w:lang w:val="en-US"/>
+        </w:rPr>
+        <w:t>i</w:t>
+      </w:r>
+      <w:proofErr w:type="spellEnd"/>
+      <w:r>
+        <w:rPr>
+          <w:rFonts w:eastAsiaTheme="minorEastAsia" w:hint="cs"/>
+          <w:sz w:val="20"/>
+          <w:szCs w:val="20"/>
+          <w:rtl/>
+          <w:lang w:val="en-US"/>
+        </w:rPr>
+        <w:t xml:space="preserve"> אנשים בתור היחיד שלנו (כי כל ההסתברויות והקצבים זהים </w:t>
+      </w:r>
+      <w:r>
+        <w:rPr>
+          <w:rFonts w:eastAsiaTheme="minorEastAsia" w:hint="cs"/>
+          <w:sz w:val="20"/>
+          <w:szCs w:val="20"/>
+          <w:rtl/>
+          <w:lang w:val="en-US"/>
+        </w:rPr>
+        <w:t>לכן כל ההגעות\עזיבות יקרו באותה צורה</w:t>
+      </w:r>
+      <w:r>
+        <w:rPr>
+          <w:rFonts w:eastAsiaTheme="minorEastAsia" w:hint="cs"/>
+          <w:sz w:val="20"/>
+          <w:szCs w:val="20"/>
+          <w:rtl/>
+          <w:lang w:val="en-US"/>
+        </w:rPr>
+        <w:t xml:space="preserve">). לכן אם נסמן </w:t>
+      </w:r>
+      <m:oMath>
+        <m:sSub>
+          <m:sSubPr>
+            <m:ctrlPr>
+              <w:rPr>
+                <w:rFonts w:ascii="Cambria Math" w:eastAsiaTheme="minorEastAsia" w:hAnsi="Cambria Math"/>
+                <w:i/>
+                <w:sz w:val="20"/>
+                <w:szCs w:val="20"/>
+                <w:lang w:val="en-US"/>
+              </w:rPr>
+            </m:ctrlPr>
+          </m:sSubPr>
+          <m:e>
+            <m:r>
+              <w:rPr>
+                <w:rFonts w:ascii="Cambria Math" w:eastAsiaTheme="minorEastAsia" w:hAnsi="Cambria Math"/>
+                <w:sz w:val="20"/>
+                <w:szCs w:val="20"/>
+                <w:lang w:val="en-US"/>
+              </w:rPr>
+              <m:t>T</m:t>
+            </m:r>
+          </m:e>
+          <m:sub>
+            <m:r>
+              <w:rPr>
+                <w:rFonts w:ascii="Cambria Math" w:eastAsiaTheme="minorEastAsia" w:hAnsi="Cambria Math"/>
+                <w:sz w:val="20"/>
+                <w:szCs w:val="20"/>
+                <w:lang w:val="en-US"/>
+              </w:rPr>
+              <m:t>i</m:t>
+            </m:r>
+          </m:sub>
+        </m:sSub>
+      </m:oMath>
+      <w:r>
+        <w:rPr>
+          <w:rFonts w:eastAsiaTheme="minorEastAsia" w:hint="cs"/>
+          <w:sz w:val="20"/>
+          <w:szCs w:val="20"/>
+          <w:rtl/>
+          <w:lang w:val="en-US"/>
+        </w:rPr>
+        <w:t xml:space="preserve"> סך הזמן שהיה בתור הבודד </w:t>
+      </w:r>
+      <w:proofErr w:type="spellStart"/>
+      <w:r>
+        <w:rPr>
+          <w:rFonts w:eastAsiaTheme="minorEastAsia"/>
+          <w:sz w:val="20"/>
+          <w:szCs w:val="20"/>
+          <w:lang w:val="en-US"/>
+        </w:rPr>
+        <w:t>i</w:t>
+      </w:r>
+      <w:proofErr w:type="spellEnd"/>
+      <w:r>
+        <w:rPr>
+          <w:rFonts w:eastAsiaTheme="minorEastAsia" w:hint="cs"/>
+          <w:sz w:val="20"/>
+          <w:szCs w:val="20"/>
+          <w:rtl/>
+          <w:lang w:val="en-US"/>
+        </w:rPr>
+        <w:t xml:space="preserve"> אנשים, נקבל כי </w:t>
+      </w:r>
+      <m:oMath>
+        <m:sSub>
+          <m:sSubPr>
+            <m:ctrlPr>
+              <w:rPr>
+                <w:rFonts w:ascii="Cambria Math" w:eastAsiaTheme="minorEastAsia" w:hAnsi="Cambria Math"/>
+                <w:i/>
+                <w:sz w:val="20"/>
+                <w:szCs w:val="20"/>
+                <w:lang w:val="en-US"/>
+              </w:rPr>
+            </m:ctrlPr>
+          </m:sSubPr>
+          <m:e>
+            <m:r>
+              <w:rPr>
+                <w:rFonts w:ascii="Cambria Math" w:eastAsiaTheme="minorEastAsia" w:hAnsi="Cambria Math"/>
+                <w:sz w:val="20"/>
+                <w:szCs w:val="20"/>
+                <w:lang w:val="en-US"/>
+              </w:rPr>
+              <m:t>T</m:t>
+            </m:r>
+          </m:e>
+          <m:sub>
+            <m:r>
+              <w:rPr>
+                <w:rFonts w:ascii="Cambria Math" w:eastAsiaTheme="minorEastAsia" w:hAnsi="Cambria Math"/>
+                <w:sz w:val="20"/>
+                <w:szCs w:val="20"/>
+                <w:lang w:val="en-US"/>
+              </w:rPr>
+              <m:t>i</m:t>
+            </m:r>
+          </m:sub>
+        </m:sSub>
+        <m:r>
+          <w:rPr>
+            <w:rFonts w:ascii="Cambria Math" w:eastAsiaTheme="minorEastAsia" w:hAnsi="Cambria Math"/>
+            <w:sz w:val="20"/>
+            <w:szCs w:val="20"/>
+            <w:lang w:val="en-US"/>
+          </w:rPr>
+          <m:t>=</m:t>
+        </m:r>
+        <m:sSubSup>
+          <m:sSubSupPr>
+            <m:ctrlPr>
+              <w:rPr>
+                <w:rFonts w:ascii="Cambria Math" w:eastAsiaTheme="minorEastAsia" w:hAnsi="Cambria Math"/>
+                <w:i/>
+                <w:sz w:val="20"/>
+                <w:szCs w:val="20"/>
+                <w:lang w:val="en-US"/>
+              </w:rPr>
+            </m:ctrlPr>
+          </m:sSubSupPr>
+          <m:e>
+            <m:r>
+              <m:rPr>
+                <m:sty m:val="p"/>
+              </m:rPr>
+              <w:rPr>
+                <w:rFonts w:ascii="Cambria Math" w:eastAsiaTheme="minorEastAsia" w:hAnsi="Cambria Math"/>
+                <w:sz w:val="20"/>
+                <w:szCs w:val="20"/>
+                <w:lang w:val="en-US"/>
+              </w:rPr>
+              <m:t>Σ</m:t>
+            </m:r>
+            <m:ctrlPr>
+              <w:rPr>
+                <w:rFonts w:ascii="Cambria Math" w:eastAsiaTheme="minorEastAsia" w:hAnsi="Cambria Math"/>
+                <w:sz w:val="20"/>
+                <w:szCs w:val="20"/>
+                <w:lang w:val="en-US"/>
+              </w:rPr>
+            </m:ctrlPr>
+          </m:e>
+          <m:sub>
+            <m:r>
+              <w:rPr>
+                <w:rFonts w:ascii="Cambria Math" w:eastAsiaTheme="minorEastAsia" w:hAnsi="Cambria Math"/>
+                <w:sz w:val="20"/>
+                <w:szCs w:val="20"/>
+                <w:lang w:val="en-US"/>
+              </w:rPr>
+              <m:t>j=1</m:t>
+            </m:r>
+          </m:sub>
+          <m:sup>
+            <m:r>
+              <w:rPr>
+                <w:rFonts w:ascii="Cambria Math" w:eastAsiaTheme="minorEastAsia" w:hAnsi="Cambria Math"/>
+                <w:sz w:val="20"/>
+                <w:szCs w:val="20"/>
+                <w:lang w:val="en-US"/>
+              </w:rPr>
+              <m:t>M</m:t>
+            </m:r>
+          </m:sup>
+        </m:sSubSup>
+        <m:sSub>
+          <m:sSubPr>
+            <m:ctrlPr>
+              <w:rPr>
+                <w:rFonts w:ascii="Cambria Math" w:eastAsiaTheme="minorEastAsia" w:hAnsi="Cambria Math"/>
+                <w:i/>
+                <w:sz w:val="20"/>
+                <w:szCs w:val="20"/>
+                <w:lang w:val="en-US"/>
+              </w:rPr>
+            </m:ctrlPr>
+          </m:sSubPr>
+          <m:e>
+            <m:r>
+              <w:rPr>
+                <w:rFonts w:ascii="Cambria Math" w:eastAsiaTheme="minorEastAsia" w:hAnsi="Cambria Math"/>
+                <w:sz w:val="20"/>
+                <w:szCs w:val="20"/>
+                <w:lang w:val="en-US"/>
+              </w:rPr>
+              <m:t>T</m:t>
+            </m:r>
+          </m:e>
+          <m:sub>
+            <m:r>
+              <w:rPr>
+                <w:rFonts w:ascii="Cambria Math" w:eastAsiaTheme="minorEastAsia" w:hAnsi="Cambria Math"/>
+                <w:sz w:val="20"/>
+                <w:szCs w:val="20"/>
+                <w:lang w:val="en-US"/>
+              </w:rPr>
+              <m:t>i,j</m:t>
+            </m:r>
+          </m:sub>
+        </m:sSub>
+      </m:oMath>
+      <w:r>
+        <w:rPr>
+          <w:rFonts w:eastAsiaTheme="minorEastAsia" w:hint="cs"/>
+          <w:sz w:val="20"/>
+          <w:szCs w:val="20"/>
+          <w:rtl/>
+          <w:lang w:val="en-US"/>
+        </w:rPr>
+        <w:t xml:space="preserve"> ולכן נקבל כי </w:t>
+      </w:r>
+      <m:oMath>
+        <m:sSub>
+          <m:sSubPr>
+            <m:ctrlPr>
+              <w:rPr>
+                <w:rFonts w:ascii="Cambria Math" w:eastAsiaTheme="minorEastAsia" w:hAnsi="Cambria Math"/>
+                <w:i/>
+                <w:sz w:val="20"/>
+                <w:szCs w:val="20"/>
+                <w:lang w:val="en-US"/>
+              </w:rPr>
+            </m:ctrlPr>
+          </m:sSubPr>
+          <m:e>
+            <m:r>
+              <w:rPr>
+                <w:rFonts w:ascii="Cambria Math" w:eastAsiaTheme="minorEastAsia" w:hAnsi="Cambria Math"/>
+                <w:sz w:val="20"/>
+                <w:szCs w:val="20"/>
+                <w:lang w:val="en-US"/>
+              </w:rPr>
+              <m:t>A</m:t>
+            </m:r>
+          </m:e>
+          <m:sub>
+            <m:sSub>
+              <m:sSubPr>
+                <m:ctrlPr>
+                  <w:rPr>
+                    <w:rFonts w:ascii="Cambria Math" w:eastAsiaTheme="minorEastAsia" w:hAnsi="Cambria Math"/>
+                    <w:i/>
+                    <w:sz w:val="20"/>
+                    <w:szCs w:val="20"/>
+                    <w:lang w:val="en-US"/>
+                  </w:rPr>
+                </m:ctrlPr>
+              </m:sSubPr>
+              <m:e>
+                <m:r>
+                  <w:rPr>
+                    <w:rFonts w:ascii="Cambria Math" w:eastAsiaTheme="minorEastAsia" w:hAnsi="Cambria Math"/>
+                    <w:sz w:val="20"/>
+                    <w:szCs w:val="20"/>
+                    <w:lang w:val="en-US"/>
+                  </w:rPr>
+                  <m:t>T</m:t>
+                </m:r>
+              </m:e>
+              <m:sub>
+                <m:r>
+                  <w:rPr>
+                    <w:rFonts w:ascii="Cambria Math" w:eastAsiaTheme="minorEastAsia" w:hAnsi="Cambria Math"/>
+                    <w:sz w:val="20"/>
+                    <w:szCs w:val="20"/>
+                    <w:lang w:val="en-US"/>
+                  </w:rPr>
+                  <m:t>i</m:t>
+                </m:r>
+              </m:sub>
+            </m:sSub>
+          </m:sub>
+        </m:sSub>
+        <m:r>
+          <w:rPr>
+            <w:rFonts w:ascii="Cambria Math" w:eastAsiaTheme="minorEastAsia" w:hAnsi="Cambria Math"/>
+            <w:sz w:val="20"/>
+            <w:szCs w:val="20"/>
+            <w:lang w:val="en-US"/>
+          </w:rPr>
+          <m:t>=</m:t>
+        </m:r>
+        <m:f>
+          <m:fPr>
+            <m:ctrlPr>
+              <w:rPr>
+                <w:rFonts w:ascii="Cambria Math" w:eastAsiaTheme="minorEastAsia" w:hAnsi="Cambria Math"/>
+                <w:i/>
+                <w:sz w:val="20"/>
+                <w:szCs w:val="20"/>
+                <w:lang w:val="en-US"/>
+              </w:rPr>
+            </m:ctrlPr>
+          </m:fPr>
+          <m:num>
+            <m:sSub>
+              <m:sSubPr>
+                <m:ctrlPr>
+                  <w:rPr>
+                    <w:rFonts w:ascii="Cambria Math" w:eastAsiaTheme="minorEastAsia" w:hAnsi="Cambria Math"/>
+                    <w:i/>
+                    <w:sz w:val="20"/>
+                    <w:szCs w:val="20"/>
+                    <w:lang w:val="en-US"/>
+                  </w:rPr>
+                </m:ctrlPr>
+              </m:sSubPr>
+              <m:e>
+                <m:r>
+                  <w:rPr>
+                    <w:rFonts w:ascii="Cambria Math" w:eastAsiaTheme="minorEastAsia" w:hAnsi="Cambria Math"/>
+                    <w:sz w:val="20"/>
+                    <w:szCs w:val="20"/>
+                    <w:lang w:val="en-US"/>
+                  </w:rPr>
+                  <m:t>T</m:t>
+                </m:r>
+              </m:e>
+              <m:sub>
+                <m:r>
+                  <w:rPr>
+                    <w:rFonts w:ascii="Cambria Math" w:eastAsiaTheme="minorEastAsia" w:hAnsi="Cambria Math"/>
+                    <w:sz w:val="20"/>
+                    <w:szCs w:val="20"/>
+                    <w:lang w:val="en-US"/>
+                  </w:rPr>
+                  <m:t>i</m:t>
+                </m:r>
+              </m:sub>
+            </m:sSub>
+          </m:num>
+          <m:den>
+            <m:r>
+              <w:rPr>
+                <w:rFonts w:ascii="Cambria Math" w:eastAsiaTheme="minorEastAsia" w:hAnsi="Cambria Math"/>
+                <w:sz w:val="20"/>
+                <w:szCs w:val="20"/>
+                <w:lang w:val="en-US"/>
+              </w:rPr>
+              <m:t>M</m:t>
+            </m:r>
+          </m:den>
+        </m:f>
+      </m:oMath>
+      <w:r>
+        <w:rPr>
+          <w:rFonts w:eastAsiaTheme="minorEastAsia" w:hint="cs"/>
+          <w:sz w:val="20"/>
+          <w:szCs w:val="20"/>
+          <w:rtl/>
+          <w:lang w:val="en-US"/>
+        </w:rPr>
+        <w:t xml:space="preserve"> וכך נחשב אותו. </w:t>
+      </w:r>
+    </w:p>
+    <w:p>
+      <w:pPr>
+        <w:pStyle w:val="ListParagraph"/>
+        <w:bidi/>
+        <w:ind w:left="360"/>
+        <w:rPr>
+          <w:rFonts w:eastAsiaTheme="minorEastAsia" w:hint="cs"/>
+          <w:sz w:val="20"/>
+          <w:szCs w:val="20"/>
+          <w:rtl/>
+          <w:lang w:val="en-US"/>
+        </w:rPr>
+      </w:pPr>
+      <w:r>
+        <w:rPr>
+          <w:rFonts w:eastAsiaTheme="minorEastAsia" w:hint="cs"/>
+          <w:sz w:val="20"/>
+          <w:szCs w:val="20"/>
+          <w:rtl/>
+          <w:lang w:val="en-US"/>
+        </w:rPr>
+        <w:t>חוץ מ-</w:t>
+      </w:r>
+      <m:oMath>
+        <m:sSub>
+          <m:sSubPr>
+            <m:ctrlPr>
+              <w:rPr>
+                <w:rFonts w:ascii="Cambria Math" w:eastAsiaTheme="minorEastAsia" w:hAnsi="Cambria Math"/>
+                <w:i/>
+                <w:sz w:val="20"/>
+                <w:szCs w:val="20"/>
+                <w:lang w:val="en-US"/>
+              </w:rPr>
+            </m:ctrlPr>
+          </m:sSubPr>
+          <m:e>
+            <m:r>
+              <w:rPr>
+                <w:rFonts w:ascii="Cambria Math" w:eastAsiaTheme="minorEastAsia" w:hAnsi="Cambria Math"/>
+                <w:sz w:val="20"/>
+                <w:szCs w:val="20"/>
+                <w:lang w:val="en-US"/>
+              </w:rPr>
+              <m:t>A</m:t>
+            </m:r>
+          </m:e>
+          <m:sub>
+            <m:sSub>
+              <m:sSubPr>
+                <m:ctrlPr>
+                  <w:rPr>
+                    <w:rFonts w:ascii="Cambria Math" w:eastAsiaTheme="minorEastAsia" w:hAnsi="Cambria Math"/>
+                    <w:i/>
+                    <w:sz w:val="20"/>
+                    <w:szCs w:val="20"/>
+                    <w:lang w:val="en-US"/>
+                  </w:rPr>
+                </m:ctrlPr>
+              </m:sSubPr>
+              <m:e>
+                <m:r>
+                  <w:rPr>
+                    <w:rFonts w:ascii="Cambria Math" w:eastAsiaTheme="minorEastAsia" w:hAnsi="Cambria Math"/>
+                    <w:sz w:val="20"/>
+                    <w:szCs w:val="20"/>
+                    <w:lang w:val="en-US"/>
+                  </w:rPr>
+                  <m:t>T</m:t>
+                </m:r>
+              </m:e>
+              <m:sub>
+                <m:r>
+                  <w:rPr>
+                    <w:rFonts w:ascii="Cambria Math" w:eastAsiaTheme="minorEastAsia" w:hAnsi="Cambria Math"/>
+                    <w:sz w:val="20"/>
+                    <w:szCs w:val="20"/>
+                    <w:lang w:val="en-US"/>
+                  </w:rPr>
+                  <m:t>i</m:t>
+                </m:r>
+              </m:sub>
+            </m:sSub>
+          </m:sub>
+        </m:sSub>
+      </m:oMath>
+      <w:r>
+        <w:rPr>
+          <w:rFonts w:eastAsiaTheme="minorEastAsia" w:hint="cs"/>
+          <w:sz w:val="20"/>
+          <w:szCs w:val="20"/>
+          <w:rtl/>
+          <w:lang w:val="en-US"/>
+        </w:rPr>
+        <w:t xml:space="preserve"> (וכנגרר ממנו </w:t>
+      </w:r>
+      <m:oMath>
+        <m:sSub>
+          <m:sSubPr>
+            <m:ctrlPr>
+              <w:rPr>
+                <w:rFonts w:ascii="Cambria Math" w:eastAsiaTheme="minorEastAsia" w:hAnsi="Cambria Math"/>
+                <w:i/>
+                <w:sz w:val="20"/>
+                <w:szCs w:val="20"/>
+                <w:lang w:val="en-US"/>
+              </w:rPr>
+            </m:ctrlPr>
+          </m:sSubPr>
+          <m:e>
+            <m:r>
+              <w:rPr>
+                <w:rFonts w:ascii="Cambria Math" w:eastAsiaTheme="minorEastAsia" w:hAnsi="Cambria Math"/>
+                <w:sz w:val="20"/>
+                <w:szCs w:val="20"/>
+                <w:lang w:val="en-US"/>
+              </w:rPr>
+              <m:t>Z</m:t>
+            </m:r>
+          </m:e>
+          <m:sub>
+            <m:r>
+              <w:rPr>
+                <w:rFonts w:ascii="Cambria Math" w:eastAsiaTheme="minorEastAsia" w:hAnsi="Cambria Math"/>
+                <w:sz w:val="20"/>
+                <w:szCs w:val="20"/>
+                <w:lang w:val="en-US"/>
+              </w:rPr>
+              <m:t>i</m:t>
+            </m:r>
+          </m:sub>
+        </m:sSub>
+      </m:oMath>
+      <w:r>
+        <w:rPr>
+          <w:rFonts w:eastAsiaTheme="minorEastAsia" w:hint="cs"/>
+          <w:sz w:val="20"/>
+          <w:szCs w:val="20"/>
+          <w:rtl/>
+          <w:lang w:val="en-US"/>
+        </w:rPr>
+        <w:t>) אין חשיבות למס' התורים בשאר הפלטים</w:t>
+      </w:r>
+      <w:r>
+        <w:rPr>
+          <w:rFonts w:eastAsiaTheme="minorEastAsia" w:hint="cs"/>
+          <w:sz w:val="20"/>
+          <w:szCs w:val="20"/>
+          <w:rtl/>
+          <w:lang w:val="en-US"/>
+        </w:rPr>
+        <w:t>,</w:t>
+      </w:r>
+      <w:r>
+        <w:rPr>
+          <w:rFonts w:eastAsiaTheme="minorEastAsia" w:hint="cs"/>
+          <w:sz w:val="20"/>
+          <w:szCs w:val="20"/>
+          <w:rtl/>
+          <w:lang w:val="en-US"/>
+        </w:rPr>
+        <w:t xml:space="preserve"> לכן נחשב אותם כרגיל</w:t>
+      </w:r>
+      <w:r>
+        <w:rPr>
+          <w:rFonts w:eastAsiaTheme="minorEastAsia" w:hint="cs"/>
+          <w:sz w:val="20"/>
+          <w:szCs w:val="20"/>
+          <w:rtl/>
+          <w:lang w:val="en-US"/>
+        </w:rPr>
+        <w:t>.</w:t>
+      </w:r>
+    </w:p>
+    <w:p>
+      <w:pPr>
+        <w:pStyle w:val="ListParagraph"/>
+        <w:bidi/>
+        <w:ind w:left="360"/>
+        <w:rPr>
+          <w:rFonts w:eastAsiaTheme="minorEastAsia"/>
+          <w:sz w:val="20"/>
+          <w:szCs w:val="20"/>
+          <w:lang w:val="en-US"/>
+        </w:rPr>
+      </w:pPr>
+      <w:r>
+        <w:rPr>
+          <w:rFonts w:eastAsiaTheme="minorEastAsia" w:hint="cs"/>
+          <w:sz w:val="20"/>
+          <w:szCs w:val="20"/>
+          <w:rtl/>
+          <w:lang w:val="en-US"/>
+        </w:rPr>
+        <w:t xml:space="preserve">כעת </w:t>
+      </w:r>
+      <w:r>
+        <w:rPr>
+          <w:rFonts w:eastAsiaTheme="minorEastAsia" w:hint="cs"/>
+          <w:sz w:val="20"/>
+          <w:szCs w:val="20"/>
+          <w:rtl/>
+          <w:lang w:val="en-US"/>
+        </w:rPr>
+        <w:t xml:space="preserve">נשים בטבלה את התוצאות שחישבנו תיאורטית לצד התוצאות שקיבלתנו ממס' הרצות והממוצע המתקבל (נריץ לאורך </w:t>
+      </w:r>
+      <w:r>
+        <w:rPr>
+          <w:rFonts w:eastAsiaTheme="minorEastAsia" w:hint="cs"/>
+          <w:sz w:val="20"/>
+          <w:szCs w:val="20"/>
+          <w:rtl/>
+          <w:lang w:val="en-US"/>
+        </w:rPr>
+        <w:t>5</w:t>
+      </w:r>
+      <w:r>
+        <w:rPr>
+          <w:rFonts w:eastAsiaTheme="minorEastAsia" w:hint="cs"/>
+          <w:sz w:val="20"/>
+          <w:szCs w:val="20"/>
+          <w:rtl/>
+          <w:lang w:val="en-US"/>
+        </w:rPr>
+        <w:t>0000 ולא 1000 על מנת להקטין את הרעש)</w:t>
+      </w:r>
+      <w:r>
+        <w:rPr>
+          <w:rFonts w:eastAsiaTheme="minorEastAsia" w:hint="cs"/>
+          <w:sz w:val="20"/>
+          <w:szCs w:val="20"/>
+          <w:rtl/>
+          <w:lang w:val="en-US"/>
+        </w:rPr>
+        <w:t xml:space="preserve"> על מנת להשוות ביניהם.</w:t>
       </w:r>
     </w:p>
     <w:p>
@@ -24067,7 +25424,7 @@
               <w:contextualSpacing/>
               <w:jc w:val="center"/>
               <w:rPr>
-                <w:rFonts w:eastAsiaTheme="minorEastAsia" w:hint="cs"/>
+                <w:rFonts w:eastAsiaTheme="minorEastAsia"/>
                 <w:sz w:val="20"/>
                 <w:szCs w:val="20"/>
                 <w:rtl/>
@@ -24096,7 +25453,7 @@
               <w:contextualSpacing/>
               <w:jc w:val="center"/>
               <w:rPr>
-                <w:rFonts w:eastAsiaTheme="minorEastAsia" w:hint="cs"/>
+                <w:rFonts w:eastAsiaTheme="minorEastAsia"/>
                 <w:sz w:val="20"/>
                 <w:szCs w:val="20"/>
                 <w:rtl/>
@@ -24125,7 +25482,7 @@
               <w:contextualSpacing/>
               <w:jc w:val="center"/>
               <w:rPr>
-                <w:rFonts w:eastAsiaTheme="minorEastAsia" w:hint="cs"/>
+                <w:rFonts w:eastAsiaTheme="minorEastAsia"/>
                 <w:sz w:val="20"/>
                 <w:szCs w:val="20"/>
                 <w:rtl/>
@@ -24154,7 +25511,7 @@
               <w:contextualSpacing/>
               <w:jc w:val="center"/>
               <w:rPr>
-                <w:rFonts w:eastAsiaTheme="minorEastAsia" w:hint="cs"/>
+                <w:rFonts w:eastAsiaTheme="minorEastAsia"/>
                 <w:sz w:val="20"/>
                 <w:szCs w:val="20"/>
                 <w:rtl/>
@@ -24183,7 +25540,7 @@
               <w:contextualSpacing/>
               <w:jc w:val="center"/>
               <w:rPr>
-                <w:rFonts w:eastAsiaTheme="minorEastAsia" w:hint="cs"/>
+                <w:rFonts w:eastAsiaTheme="minorEastAsia"/>
                 <w:sz w:val="20"/>
                 <w:szCs w:val="20"/>
                 <w:rtl/>
@@ -24212,7 +25569,7 @@
               <w:contextualSpacing/>
               <w:jc w:val="center"/>
               <w:rPr>
-                <w:rFonts w:eastAsiaTheme="minorEastAsia" w:hint="cs"/>
+                <w:rFonts w:eastAsiaTheme="minorEastAsia"/>
                 <w:sz w:val="20"/>
                 <w:szCs w:val="20"/>
                 <w:rtl/>
@@ -24241,7 +25598,7 @@
               <w:contextualSpacing/>
               <w:jc w:val="center"/>
               <w:rPr>
-                <w:rFonts w:eastAsiaTheme="minorEastAsia" w:hint="cs"/>
+                <w:rFonts w:eastAsiaTheme="minorEastAsia"/>
                 <w:sz w:val="20"/>
                 <w:szCs w:val="20"/>
                 <w:rtl/>
@@ -24272,7 +25629,7 @@
               <w:contextualSpacing/>
               <w:jc w:val="center"/>
               <w:rPr>
-                <w:rFonts w:eastAsiaTheme="minorEastAsia" w:hint="cs"/>
+                <w:rFonts w:eastAsiaTheme="minorEastAsia"/>
                 <w:sz w:val="20"/>
                 <w:szCs w:val="20"/>
                 <w:rtl/>
@@ -24301,7 +25658,7 @@
               <w:contextualSpacing/>
               <w:jc w:val="center"/>
               <w:rPr>
-                <w:rFonts w:eastAsiaTheme="minorEastAsia" w:hint="cs"/>
+                <w:rFonts w:eastAsiaTheme="minorEastAsia"/>
                 <w:sz w:val="20"/>
                 <w:szCs w:val="20"/>
                 <w:rtl/>
@@ -24330,7 +25687,7 @@
               <w:contextualSpacing/>
               <w:jc w:val="center"/>
               <w:rPr>
-                <w:rFonts w:eastAsiaTheme="minorEastAsia" w:hint="cs"/>
+                <w:rFonts w:eastAsiaTheme="minorEastAsia"/>
                 <w:sz w:val="20"/>
                 <w:szCs w:val="20"/>
                 <w:rtl/>
@@ -24359,7 +25716,7 @@
               <w:contextualSpacing/>
               <w:jc w:val="center"/>
               <w:rPr>
-                <w:rFonts w:eastAsiaTheme="minorEastAsia" w:hint="cs"/>
+                <w:rFonts w:eastAsiaTheme="minorEastAsia"/>
                 <w:sz w:val="20"/>
                 <w:szCs w:val="20"/>
                 <w:rtl/>
@@ -24388,7 +25745,7 @@
               <w:contextualSpacing/>
               <w:jc w:val="center"/>
               <w:rPr>
-                <w:rFonts w:eastAsiaTheme="minorEastAsia" w:hint="cs"/>
+                <w:rFonts w:eastAsiaTheme="minorEastAsia"/>
                 <w:sz w:val="20"/>
                 <w:szCs w:val="20"/>
                 <w:rtl/>
@@ -24439,16 +25796,7 @@
                     <w:szCs w:val="20"/>
                     <w:lang w:val="en-US"/>
                   </w:rPr>
-                  <m:t>≅</m:t>
-                </m:r>
-                <m:r>
-                  <w:rPr>
-                    <w:rFonts w:ascii="Cambria Math" w:eastAsiaTheme="minorEastAsia" w:hAnsi="Cambria Math"/>
-                    <w:sz w:val="20"/>
-                    <w:szCs w:val="20"/>
-                    <w:lang w:val="en-US"/>
-                  </w:rPr>
-                  <m:t>0.4432</m:t>
+                  <m:t>≅0.4432</m:t>
                 </m:r>
               </m:oMath>
             </m:oMathPara>
@@ -24580,7 +25928,7 @@
               <w:contextualSpacing/>
               <w:jc w:val="center"/>
               <w:rPr>
-                <w:rFonts w:eastAsiaTheme="minorEastAsia" w:hint="cs"/>
+                <w:rFonts w:eastAsiaTheme="minorEastAsia"/>
                 <w:sz w:val="20"/>
                 <w:szCs w:val="20"/>
                 <w:rtl/>
@@ -24609,7 +25957,7 @@
               <w:contextualSpacing/>
               <w:jc w:val="center"/>
               <w:rPr>
-                <w:rFonts w:eastAsiaTheme="minorEastAsia" w:hint="cs"/>
+                <w:rFonts w:eastAsiaTheme="minorEastAsia"/>
                 <w:sz w:val="20"/>
                 <w:szCs w:val="20"/>
                 <w:rtl/>
@@ -24638,7 +25986,7 @@
               <w:contextualSpacing/>
               <w:jc w:val="center"/>
               <w:rPr>
-                <w:rFonts w:eastAsiaTheme="minorEastAsia" w:hint="cs"/>
+                <w:rFonts w:eastAsiaTheme="minorEastAsia"/>
                 <w:sz w:val="20"/>
                 <w:szCs w:val="20"/>
                 <w:rtl/>
@@ -24667,7 +26015,7 @@
               <w:contextualSpacing/>
               <w:jc w:val="center"/>
               <w:rPr>
-                <w:rFonts w:eastAsiaTheme="minorEastAsia" w:hint="cs"/>
+                <w:rFonts w:eastAsiaTheme="minorEastAsia"/>
                 <w:sz w:val="20"/>
                 <w:szCs w:val="20"/>
                 <w:rtl/>
@@ -24696,7 +26044,7 @@
               <w:contextualSpacing/>
               <w:jc w:val="center"/>
               <w:rPr>
-                <w:rFonts w:eastAsiaTheme="minorEastAsia" w:hint="cs"/>
+                <w:rFonts w:eastAsiaTheme="minorEastAsia"/>
                 <w:sz w:val="20"/>
                 <w:szCs w:val="20"/>
                 <w:rtl/>
@@ -24763,7 +26111,7 @@
               <w:contextualSpacing/>
               <w:jc w:val="center"/>
               <w:rPr>
-                <w:rFonts w:eastAsiaTheme="minorEastAsia" w:hint="cs"/>
+                <w:rFonts w:eastAsiaTheme="minorEastAsia"/>
                 <w:sz w:val="20"/>
                 <w:szCs w:val="20"/>
                 <w:rtl/>
@@ -24821,7 +26169,7 @@
               <w:contextualSpacing/>
               <w:jc w:val="center"/>
               <w:rPr>
-                <w:rFonts w:eastAsiaTheme="minorEastAsia" w:hint="cs"/>
+                <w:rFonts w:eastAsiaTheme="minorEastAsia"/>
                 <w:sz w:val="20"/>
                 <w:szCs w:val="20"/>
                 <w:rtl/>
@@ -24969,7 +26317,7 @@
               <w:contextualSpacing/>
               <w:jc w:val="center"/>
               <w:rPr>
-                <w:rFonts w:eastAsiaTheme="minorEastAsia" w:hint="cs"/>
+                <w:rFonts w:eastAsiaTheme="minorEastAsia"/>
                 <w:sz w:val="20"/>
                 <w:szCs w:val="20"/>
                 <w:rtl/>
@@ -24998,7 +26346,7 @@
               <w:contextualSpacing/>
               <w:jc w:val="center"/>
               <w:rPr>
-                <w:rFonts w:eastAsiaTheme="minorEastAsia" w:hint="cs"/>
+                <w:rFonts w:eastAsiaTheme="minorEastAsia"/>
                 <w:sz w:val="20"/>
                 <w:szCs w:val="20"/>
                 <w:rtl/>
@@ -25027,7 +26375,7 @@
               <w:contextualSpacing/>
               <w:jc w:val="center"/>
               <w:rPr>
-                <w:rFonts w:eastAsiaTheme="minorEastAsia" w:hint="cs"/>
+                <w:rFonts w:eastAsiaTheme="minorEastAsia"/>
                 <w:sz w:val="20"/>
                 <w:szCs w:val="20"/>
                 <w:rtl/>
@@ -25056,7 +26404,7 @@
               <w:contextualSpacing/>
               <w:jc w:val="center"/>
               <w:rPr>
-                <w:rFonts w:eastAsiaTheme="minorEastAsia" w:hint="cs"/>
+                <w:rFonts w:eastAsiaTheme="minorEastAsia"/>
                 <w:sz w:val="20"/>
                 <w:szCs w:val="20"/>
                 <w:rtl/>
@@ -25085,7 +26433,7 @@
               <w:contextualSpacing/>
               <w:jc w:val="center"/>
               <w:rPr>
-                <w:rFonts w:eastAsiaTheme="minorEastAsia" w:hint="cs"/>
+                <w:rFonts w:eastAsiaTheme="minorEastAsia"/>
                 <w:sz w:val="20"/>
                 <w:szCs w:val="20"/>
                 <w:rtl/>
@@ -25152,7 +26500,7 @@
               <w:contextualSpacing/>
               <w:jc w:val="center"/>
               <w:rPr>
-                <w:rFonts w:eastAsiaTheme="minorEastAsia" w:hint="cs"/>
+                <w:rFonts w:eastAsiaTheme="minorEastAsia"/>
                 <w:sz w:val="20"/>
                 <w:szCs w:val="20"/>
                 <w:rtl/>
@@ -25210,7 +26558,7 @@
               <w:contextualSpacing/>
               <w:jc w:val="center"/>
               <w:rPr>
-                <w:rFonts w:eastAsiaTheme="minorEastAsia" w:hint="cs"/>
+                <w:rFonts w:eastAsiaTheme="minorEastAsia"/>
                 <w:sz w:val="20"/>
                 <w:szCs w:val="20"/>
                 <w:rtl/>
@@ -25358,7 +26706,7 @@
               <w:contextualSpacing/>
               <w:jc w:val="center"/>
               <w:rPr>
-                <w:rFonts w:eastAsiaTheme="minorEastAsia" w:hint="cs"/>
+                <w:rFonts w:eastAsiaTheme="minorEastAsia"/>
                 <w:sz w:val="20"/>
                 <w:szCs w:val="20"/>
                 <w:rtl/>
@@ -25387,7 +26735,7 @@
               <w:contextualSpacing/>
               <w:jc w:val="center"/>
               <w:rPr>
-                <w:rFonts w:eastAsiaTheme="minorEastAsia" w:hint="cs"/>
+                <w:rFonts w:eastAsiaTheme="minorEastAsia"/>
                 <w:sz w:val="20"/>
                 <w:szCs w:val="20"/>
                 <w:rtl/>
@@ -25416,7 +26764,7 @@
               <w:contextualSpacing/>
               <w:jc w:val="center"/>
               <w:rPr>
-                <w:rFonts w:eastAsiaTheme="minorEastAsia" w:hint="cs"/>
+                <w:rFonts w:eastAsiaTheme="minorEastAsia"/>
                 <w:sz w:val="20"/>
                 <w:szCs w:val="20"/>
                 <w:rtl/>
@@ -25445,7 +26793,7 @@
               <w:contextualSpacing/>
               <w:jc w:val="center"/>
               <w:rPr>
-                <w:rFonts w:eastAsiaTheme="minorEastAsia" w:hint="cs"/>
+                <w:rFonts w:eastAsiaTheme="minorEastAsia"/>
                 <w:sz w:val="20"/>
                 <w:szCs w:val="20"/>
                 <w:rtl/>
@@ -25474,7 +26822,7 @@
               <w:contextualSpacing/>
               <w:jc w:val="center"/>
               <w:rPr>
-                <w:rFonts w:eastAsiaTheme="minorEastAsia" w:hint="cs"/>
+                <w:rFonts w:eastAsiaTheme="minorEastAsia"/>
                 <w:sz w:val="20"/>
                 <w:szCs w:val="20"/>
                 <w:rtl/>
@@ -25541,7 +26889,7 @@
               <w:contextualSpacing/>
               <w:jc w:val="center"/>
               <w:rPr>
-                <w:rFonts w:eastAsiaTheme="minorEastAsia" w:hint="cs"/>
+                <w:rFonts w:eastAsiaTheme="minorEastAsia"/>
                 <w:sz w:val="20"/>
                 <w:szCs w:val="20"/>
                 <w:rtl/>
@@ -25615,7 +26963,7 @@
               <w:contextualSpacing/>
               <w:jc w:val="center"/>
               <w:rPr>
-                <w:rFonts w:eastAsiaTheme="minorEastAsia" w:hint="cs"/>
+                <w:rFonts w:eastAsiaTheme="minorEastAsia"/>
                 <w:sz w:val="20"/>
                 <w:szCs w:val="20"/>
                 <w:rtl/>
@@ -25649,7 +26997,7 @@
               <w:contextualSpacing/>
               <w:jc w:val="center"/>
               <w:rPr>
-                <w:rFonts w:eastAsiaTheme="minorEastAsia" w:hint="cs"/>
+                <w:rFonts w:eastAsiaTheme="minorEastAsia"/>
                 <w:sz w:val="20"/>
                 <w:szCs w:val="20"/>
                 <w:rtl/>
@@ -25678,7 +27026,7 @@
               <w:contextualSpacing/>
               <w:jc w:val="center"/>
               <w:rPr>
-                <w:rFonts w:eastAsiaTheme="minorEastAsia" w:hint="cs"/>
+                <w:rFonts w:eastAsiaTheme="minorEastAsia"/>
                 <w:sz w:val="20"/>
                 <w:szCs w:val="20"/>
                 <w:rtl/>
@@ -25707,7 +27055,7 @@
               <w:contextualSpacing/>
               <w:jc w:val="center"/>
               <w:rPr>
-                <w:rFonts w:eastAsiaTheme="minorEastAsia" w:hint="cs"/>
+                <w:rFonts w:eastAsiaTheme="minorEastAsia"/>
                 <w:sz w:val="20"/>
                 <w:szCs w:val="20"/>
                 <w:rtl/>
@@ -25736,7 +27084,7 @@
               <w:contextualSpacing/>
               <w:jc w:val="center"/>
               <w:rPr>
-                <w:rFonts w:eastAsiaTheme="minorEastAsia" w:hint="cs"/>
+                <w:rFonts w:eastAsiaTheme="minorEastAsia"/>
                 <w:sz w:val="20"/>
                 <w:szCs w:val="20"/>
                 <w:rtl/>
@@ -25765,7 +27113,7 @@
               <w:contextualSpacing/>
               <w:jc w:val="center"/>
               <w:rPr>
-                <w:rFonts w:eastAsiaTheme="minorEastAsia" w:hint="cs"/>
+                <w:rFonts w:eastAsiaTheme="minorEastAsia"/>
                 <w:sz w:val="20"/>
                 <w:szCs w:val="20"/>
                 <w:rtl/>
@@ -25832,7 +27180,7 @@
               <w:contextualSpacing/>
               <w:jc w:val="center"/>
               <w:rPr>
-                <w:rFonts w:eastAsiaTheme="minorEastAsia" w:hint="cs"/>
+                <w:rFonts w:eastAsiaTheme="minorEastAsia"/>
                 <w:sz w:val="20"/>
                 <w:szCs w:val="20"/>
                 <w:rtl/>
@@ -25966,7 +27314,7 @@
               <w:contextualSpacing/>
               <w:jc w:val="center"/>
               <w:rPr>
-                <w:rFonts w:eastAsiaTheme="minorEastAsia" w:hint="cs"/>
+                <w:rFonts w:eastAsiaTheme="minorEastAsia"/>
                 <w:sz w:val="20"/>
                 <w:szCs w:val="20"/>
                 <w:rtl/>
@@ -26000,7 +27348,7 @@
               <w:contextualSpacing/>
               <w:jc w:val="center"/>
               <w:rPr>
-                <w:rFonts w:eastAsiaTheme="minorEastAsia" w:hint="cs"/>
+                <w:rFonts w:eastAsiaTheme="minorEastAsia"/>
                 <w:sz w:val="20"/>
                 <w:szCs w:val="20"/>
                 <w:rtl/>
@@ -26029,7 +27377,7 @@
               <w:contextualSpacing/>
               <w:jc w:val="center"/>
               <w:rPr>
-                <w:rFonts w:eastAsiaTheme="minorEastAsia" w:hint="cs"/>
+                <w:rFonts w:eastAsiaTheme="minorEastAsia"/>
                 <w:sz w:val="20"/>
                 <w:szCs w:val="20"/>
                 <w:rtl/>
@@ -26058,7 +27406,7 @@
               <w:contextualSpacing/>
               <w:jc w:val="center"/>
               <w:rPr>
-                <w:rFonts w:eastAsiaTheme="minorEastAsia" w:hint="cs"/>
+                <w:rFonts w:eastAsiaTheme="minorEastAsia"/>
                 <w:sz w:val="20"/>
                 <w:szCs w:val="20"/>
                 <w:rtl/>
@@ -26087,7 +27435,7 @@
               <w:contextualSpacing/>
               <w:jc w:val="center"/>
               <w:rPr>
-                <w:rFonts w:eastAsiaTheme="minorEastAsia" w:hint="cs"/>
+                <w:rFonts w:eastAsiaTheme="minorEastAsia"/>
                 <w:sz w:val="20"/>
                 <w:szCs w:val="20"/>
                 <w:rtl/>
@@ -26116,7 +27464,7 @@
               <w:contextualSpacing/>
               <w:jc w:val="center"/>
               <w:rPr>
-                <w:rFonts w:eastAsiaTheme="minorEastAsia" w:hint="cs"/>
+                <w:rFonts w:eastAsiaTheme="minorEastAsia"/>
                 <w:sz w:val="20"/>
                 <w:szCs w:val="20"/>
                 <w:rtl/>
@@ -26183,7 +27531,7 @@
               <w:contextualSpacing/>
               <w:jc w:val="center"/>
               <w:rPr>
-                <w:rFonts w:eastAsiaTheme="minorEastAsia" w:hint="cs"/>
+                <w:rFonts w:eastAsiaTheme="minorEastAsia"/>
                 <w:sz w:val="20"/>
                 <w:szCs w:val="20"/>
                 <w:rtl/>
@@ -26257,7 +27605,7 @@
               <w:contextualSpacing/>
               <w:jc w:val="center"/>
               <w:rPr>
-                <w:rFonts w:eastAsiaTheme="minorEastAsia" w:hint="cs"/>
+                <w:rFonts w:eastAsiaTheme="minorEastAsia"/>
                 <w:sz w:val="20"/>
                 <w:szCs w:val="20"/>
                 <w:rtl/>
@@ -26299,13 +27647,23 @@
         <w:bidi/>
         <w:contextualSpacing/>
         <w:rPr>
+          <w:rFonts w:eastAsiaTheme="minorEastAsia"/>
+          <w:sz w:val="20"/>
+          <w:szCs w:val="20"/>
+          <w:rtl/>
+          <w:lang w:val="en-US"/>
+        </w:rPr>
+      </w:pPr>
+      <w:r>
+        <w:rPr>
           <w:rFonts w:eastAsiaTheme="minorEastAsia" w:hint="cs"/>
           <w:sz w:val="20"/>
           <w:szCs w:val="20"/>
           <w:rtl/>
           <w:lang w:val="en-US"/>
         </w:rPr>
-      </w:pPr>
+        <w:t xml:space="preserve">ניתן לראות כי בכל הרצה יש סטיה כלשהי מהחישוב התיאורטי כתוצאה מרעש, </w:t>
+      </w:r>
       <w:r>
         <w:rPr>
           <w:rFonts w:eastAsiaTheme="minorEastAsia" w:hint="cs"/>
@@ -26314,20 +27672,8 @@
           <w:rtl/>
           <w:lang w:val="en-US"/>
         </w:rPr>
-        <w:t xml:space="preserve">ניתן לראות כי בכל הרצה יש סטיה כלשהי מהחישוב התיאורטי כתוצאה מרעש, </w:t>
-      </w:r>
-      <w:r>
-        <w:rPr>
-          <w:rFonts w:eastAsiaTheme="minorEastAsia" w:hint="cs"/>
-          <w:sz w:val="20"/>
-          <w:szCs w:val="20"/>
-          <w:rtl/>
-          <w:lang w:val="en-US"/>
-        </w:rPr>
         <w:t xml:space="preserve">אך בממוצע אנחנו מקבלים תוצאות </w:t>
       </w:r>
-      <w:bookmarkStart w:id="0" w:name="_GoBack"/>
-      <w:bookmarkEnd w:id="0"/>
       <w:r>
         <w:rPr>
           <w:rFonts w:eastAsiaTheme="minorEastAsia" w:hint="cs"/>
@@ -26421,7 +27767,7 @@
               <w:contextualSpacing/>
               <w:jc w:val="center"/>
               <w:rPr>
-                <w:rFonts w:eastAsiaTheme="minorEastAsia" w:hint="cs"/>
+                <w:rFonts w:eastAsiaTheme="minorEastAsia"/>
                 <w:sz w:val="20"/>
                 <w:szCs w:val="20"/>
                 <w:rtl/>
@@ -26450,7 +27796,7 @@
               <w:contextualSpacing/>
               <w:jc w:val="center"/>
               <w:rPr>
-                <w:rFonts w:eastAsiaTheme="minorEastAsia" w:hint="cs"/>
+                <w:rFonts w:eastAsiaTheme="minorEastAsia"/>
                 <w:sz w:val="20"/>
                 <w:szCs w:val="20"/>
                 <w:rtl/>
@@ -26479,7 +27825,7 @@
               <w:contextualSpacing/>
               <w:jc w:val="center"/>
               <w:rPr>
-                <w:rFonts w:eastAsiaTheme="minorEastAsia" w:hint="cs"/>
+                <w:rFonts w:eastAsiaTheme="minorEastAsia"/>
                 <w:sz w:val="20"/>
                 <w:szCs w:val="20"/>
                 <w:rtl/>
@@ -26508,7 +27854,7 @@
               <w:contextualSpacing/>
               <w:jc w:val="center"/>
               <w:rPr>
-                <w:rFonts w:eastAsiaTheme="minorEastAsia" w:hint="cs"/>
+                <w:rFonts w:eastAsiaTheme="minorEastAsia"/>
                 <w:sz w:val="20"/>
                 <w:szCs w:val="20"/>
                 <w:rtl/>
@@ -26537,7 +27883,7 @@
               <w:contextualSpacing/>
               <w:jc w:val="center"/>
               <w:rPr>
-                <w:rFonts w:eastAsiaTheme="minorEastAsia" w:hint="cs"/>
+                <w:rFonts w:eastAsiaTheme="minorEastAsia"/>
                 <w:sz w:val="20"/>
                 <w:szCs w:val="20"/>
                 <w:rtl/>
@@ -26566,7 +27912,7 @@
               <w:contextualSpacing/>
               <w:jc w:val="center"/>
               <w:rPr>
-                <w:rFonts w:eastAsiaTheme="minorEastAsia" w:hint="cs"/>
+                <w:rFonts w:eastAsiaTheme="minorEastAsia"/>
                 <w:sz w:val="20"/>
                 <w:szCs w:val="20"/>
                 <w:rtl/>
@@ -26595,7 +27941,7 @@
               <w:contextualSpacing/>
               <w:jc w:val="center"/>
               <w:rPr>
-                <w:rFonts w:eastAsiaTheme="minorEastAsia" w:hint="cs"/>
+                <w:rFonts w:eastAsiaTheme="minorEastAsia"/>
                 <w:sz w:val="20"/>
                 <w:szCs w:val="20"/>
                 <w:rtl/>
@@ -26626,7 +27972,7 @@
               <w:contextualSpacing/>
               <w:jc w:val="center"/>
               <w:rPr>
-                <w:rFonts w:eastAsiaTheme="minorEastAsia" w:hint="cs"/>
+                <w:rFonts w:eastAsiaTheme="minorEastAsia"/>
                 <w:sz w:val="20"/>
                 <w:szCs w:val="20"/>
                 <w:rtl/>
@@ -26655,7 +28001,7 @@
               <w:contextualSpacing/>
               <w:jc w:val="center"/>
               <w:rPr>
-                <w:rFonts w:eastAsiaTheme="minorEastAsia" w:hint="cs"/>
+                <w:rFonts w:eastAsiaTheme="minorEastAsia"/>
                 <w:sz w:val="20"/>
                 <w:szCs w:val="20"/>
                 <w:rtl/>
@@ -26684,7 +28030,7 @@
               <w:contextualSpacing/>
               <w:jc w:val="center"/>
               <w:rPr>
-                <w:rFonts w:eastAsiaTheme="minorEastAsia" w:hint="cs"/>
+                <w:rFonts w:eastAsiaTheme="minorEastAsia"/>
                 <w:sz w:val="20"/>
                 <w:szCs w:val="20"/>
                 <w:rtl/>
@@ -26713,7 +28059,7 @@
               <w:contextualSpacing/>
               <w:jc w:val="center"/>
               <w:rPr>
-                <w:rFonts w:eastAsiaTheme="minorEastAsia" w:hint="cs"/>
+                <w:rFonts w:eastAsiaTheme="minorEastAsia"/>
                 <w:sz w:val="20"/>
                 <w:szCs w:val="20"/>
                 <w:rtl/>
@@ -26742,7 +28088,7 @@
               <w:contextualSpacing/>
               <w:jc w:val="center"/>
               <w:rPr>
-                <w:rFonts w:eastAsiaTheme="minorEastAsia" w:hint="cs"/>
+                <w:rFonts w:eastAsiaTheme="minorEastAsia"/>
                 <w:sz w:val="20"/>
                 <w:szCs w:val="20"/>
                 <w:rtl/>
@@ -26782,16 +28128,7 @@
                         <w:szCs w:val="20"/>
                         <w:lang w:val="en-US"/>
                       </w:rPr>
-                      <m:t>9</m:t>
-                    </m:r>
-                    <m:r>
-                      <w:rPr>
-                        <w:rFonts w:ascii="Cambria Math" w:eastAsiaTheme="minorEastAsia" w:hAnsi="Cambria Math"/>
-                        <w:sz w:val="20"/>
-                        <w:szCs w:val="20"/>
-                        <w:lang w:val="en-US"/>
-                      </w:rPr>
-                      <m:t>6</m:t>
+                      <m:t>96</m:t>
                     </m:r>
                   </m:den>
                 </m:f>
@@ -26802,16 +28139,7 @@
                     <w:szCs w:val="20"/>
                     <w:lang w:val="en-US"/>
                   </w:rPr>
-                  <m:t>≅0.</m:t>
-                </m:r>
-                <m:r>
-                  <w:rPr>
-                    <w:rFonts w:ascii="Cambria Math" w:eastAsiaTheme="minorEastAsia" w:hAnsi="Cambria Math"/>
-                    <w:sz w:val="20"/>
-                    <w:szCs w:val="20"/>
-                    <w:lang w:val="en-US"/>
-                  </w:rPr>
-                  <m:t>0104</m:t>
+                  <m:t>≅0.0104</m:t>
                 </m:r>
               </m:oMath>
             </m:oMathPara>
@@ -26943,7 +28271,7 @@
               <w:contextualSpacing/>
               <w:jc w:val="center"/>
               <w:rPr>
-                <w:rFonts w:eastAsiaTheme="minorEastAsia" w:hint="cs"/>
+                <w:rFonts w:eastAsiaTheme="minorEastAsia"/>
                 <w:sz w:val="20"/>
                 <w:szCs w:val="20"/>
                 <w:rtl/>
@@ -26972,7 +28300,7 @@
               <w:contextualSpacing/>
               <w:jc w:val="center"/>
               <w:rPr>
-                <w:rFonts w:eastAsiaTheme="minorEastAsia" w:hint="cs"/>
+                <w:rFonts w:eastAsiaTheme="minorEastAsia"/>
                 <w:sz w:val="20"/>
                 <w:szCs w:val="20"/>
                 <w:rtl/>
@@ -27001,7 +28329,7 @@
               <w:contextualSpacing/>
               <w:jc w:val="center"/>
               <w:rPr>
-                <w:rFonts w:eastAsiaTheme="minorEastAsia" w:hint="cs"/>
+                <w:rFonts w:eastAsiaTheme="minorEastAsia"/>
                 <w:sz w:val="20"/>
                 <w:szCs w:val="20"/>
                 <w:rtl/>
@@ -27030,7 +28358,7 @@
               <w:contextualSpacing/>
               <w:jc w:val="center"/>
               <w:rPr>
-                <w:rFonts w:eastAsiaTheme="minorEastAsia" w:hint="cs"/>
+                <w:rFonts w:eastAsiaTheme="minorEastAsia"/>
                 <w:sz w:val="20"/>
                 <w:szCs w:val="20"/>
                 <w:rtl/>
@@ -27059,7 +28387,7 @@
               <w:contextualSpacing/>
               <w:jc w:val="center"/>
               <w:rPr>
-                <w:rFonts w:eastAsiaTheme="minorEastAsia" w:hint="cs"/>
+                <w:rFonts w:eastAsiaTheme="minorEastAsia"/>
                 <w:sz w:val="20"/>
                 <w:szCs w:val="20"/>
                 <w:rtl/>
@@ -27099,25 +28427,7 @@
                         <w:szCs w:val="20"/>
                         <w:lang w:val="en-US"/>
                       </w:rPr>
-                      <m:t>1</m:t>
-                    </m:r>
-                    <m:r>
-                      <w:rPr>
-                        <w:rFonts w:ascii="Cambria Math" w:eastAsiaTheme="minorEastAsia" w:hAnsi="Cambria Math"/>
-                        <w:sz w:val="20"/>
-                        <w:szCs w:val="20"/>
-                        <w:lang w:val="en-US"/>
-                      </w:rPr>
-                      <m:t>9</m:t>
-                    </m:r>
-                    <m:r>
-                      <w:rPr>
-                        <w:rFonts w:ascii="Cambria Math" w:eastAsiaTheme="minorEastAsia" w:hAnsi="Cambria Math"/>
-                        <w:sz w:val="20"/>
-                        <w:szCs w:val="20"/>
-                        <w:lang w:val="en-US"/>
-                      </w:rPr>
-                      <m:t>2</m:t>
+                      <m:t>192</m:t>
                     </m:r>
                   </m:den>
                 </m:f>
@@ -27128,16 +28438,7 @@
                     <w:szCs w:val="20"/>
                     <w:lang w:val="en-US"/>
                   </w:rPr>
-                  <m:t>≅0.02</m:t>
-                </m:r>
-                <m:r>
-                  <w:rPr>
-                    <w:rFonts w:ascii="Cambria Math" w:eastAsiaTheme="minorEastAsia" w:hAnsi="Cambria Math"/>
-                    <w:sz w:val="20"/>
-                    <w:szCs w:val="20"/>
-                    <w:lang w:val="en-US"/>
-                  </w:rPr>
-                  <m:t>60</m:t>
+                  <m:t>≅0.0260</m:t>
                 </m:r>
               </m:oMath>
             </m:oMathPara>
@@ -27153,7 +28454,7 @@
               <w:contextualSpacing/>
               <w:jc w:val="center"/>
               <w:rPr>
-                <w:rFonts w:eastAsiaTheme="minorEastAsia" w:hint="cs"/>
+                <w:rFonts w:eastAsiaTheme="minorEastAsia"/>
                 <w:sz w:val="20"/>
                 <w:szCs w:val="20"/>
                 <w:rtl/>
@@ -27211,7 +28512,7 @@
               <w:contextualSpacing/>
               <w:jc w:val="center"/>
               <w:rPr>
-                <w:rFonts w:eastAsiaTheme="minorEastAsia" w:hint="cs"/>
+                <w:rFonts w:eastAsiaTheme="minorEastAsia"/>
                 <w:i/>
                 <w:sz w:val="20"/>
                 <w:szCs w:val="20"/>
@@ -27316,7 +28617,7 @@
               <w:contextualSpacing/>
               <w:jc w:val="center"/>
               <w:rPr>
-                <w:rFonts w:eastAsiaTheme="minorEastAsia" w:hint="cs"/>
+                <w:rFonts w:eastAsiaTheme="minorEastAsia"/>
                 <w:sz w:val="20"/>
                 <w:szCs w:val="20"/>
                 <w:rtl/>
@@ -27345,7 +28646,7 @@
               <w:contextualSpacing/>
               <w:jc w:val="center"/>
               <w:rPr>
-                <w:rFonts w:eastAsiaTheme="minorEastAsia" w:hint="cs"/>
+                <w:rFonts w:eastAsiaTheme="minorEastAsia"/>
                 <w:sz w:val="20"/>
                 <w:szCs w:val="20"/>
                 <w:rtl/>
@@ -27374,7 +28675,7 @@
               <w:contextualSpacing/>
               <w:jc w:val="center"/>
               <w:rPr>
-                <w:rFonts w:eastAsiaTheme="minorEastAsia" w:hint="cs"/>
+                <w:rFonts w:eastAsiaTheme="minorEastAsia"/>
                 <w:sz w:val="20"/>
                 <w:szCs w:val="20"/>
                 <w:rtl/>
@@ -27403,7 +28704,7 @@
               <w:contextualSpacing/>
               <w:jc w:val="center"/>
               <w:rPr>
-                <w:rFonts w:eastAsiaTheme="minorEastAsia" w:hint="cs"/>
+                <w:rFonts w:eastAsiaTheme="minorEastAsia"/>
                 <w:sz w:val="20"/>
                 <w:szCs w:val="20"/>
                 <w:rtl/>
@@ -27432,7 +28733,7 @@
               <w:contextualSpacing/>
               <w:jc w:val="center"/>
               <w:rPr>
-                <w:rFonts w:eastAsiaTheme="minorEastAsia" w:hint="cs"/>
+                <w:rFonts w:eastAsiaTheme="minorEastAsia"/>
                 <w:sz w:val="20"/>
                 <w:szCs w:val="20"/>
                 <w:rtl/>
@@ -27483,16 +28784,7 @@
                     <w:szCs w:val="20"/>
                     <w:lang w:val="en-US"/>
                   </w:rPr>
-                  <m:t>≅0.1</m:t>
-                </m:r>
-                <m:r>
-                  <w:rPr>
-                    <w:rFonts w:ascii="Cambria Math" w:eastAsiaTheme="minorEastAsia" w:hAnsi="Cambria Math"/>
-                    <w:sz w:val="20"/>
-                    <w:szCs w:val="20"/>
-                    <w:lang w:val="en-US"/>
-                  </w:rPr>
-                  <m:t>042</m:t>
+                  <m:t>≅0.1042</m:t>
                 </m:r>
               </m:oMath>
             </m:oMathPara>
@@ -27508,7 +28800,7 @@
               <w:contextualSpacing/>
               <w:jc w:val="center"/>
               <w:rPr>
-                <w:rFonts w:eastAsiaTheme="minorEastAsia" w:hint="cs"/>
+                <w:rFonts w:eastAsiaTheme="minorEastAsia"/>
                 <w:sz w:val="20"/>
                 <w:szCs w:val="20"/>
                 <w:rtl/>
@@ -27566,7 +28858,7 @@
               <w:contextualSpacing/>
               <w:jc w:val="center"/>
               <w:rPr>
-                <w:rFonts w:eastAsiaTheme="minorEastAsia" w:hint="cs"/>
+                <w:rFonts w:eastAsiaTheme="minorEastAsia"/>
                 <w:sz w:val="20"/>
                 <w:szCs w:val="20"/>
                 <w:rtl/>
@@ -27670,7 +28962,7 @@
               <w:contextualSpacing/>
               <w:jc w:val="center"/>
               <w:rPr>
-                <w:rFonts w:eastAsiaTheme="minorEastAsia" w:hint="cs"/>
+                <w:rFonts w:eastAsiaTheme="minorEastAsia"/>
                 <w:sz w:val="20"/>
                 <w:szCs w:val="20"/>
                 <w:rtl/>
@@ -27699,7 +28991,7 @@
               <w:contextualSpacing/>
               <w:jc w:val="center"/>
               <w:rPr>
-                <w:rFonts w:eastAsiaTheme="minorEastAsia" w:hint="cs"/>
+                <w:rFonts w:eastAsiaTheme="minorEastAsia"/>
                 <w:sz w:val="20"/>
                 <w:szCs w:val="20"/>
                 <w:rtl/>
@@ -27728,7 +29020,7 @@
               <w:contextualSpacing/>
               <w:jc w:val="center"/>
               <w:rPr>
-                <w:rFonts w:eastAsiaTheme="minorEastAsia" w:hint="cs"/>
+                <w:rFonts w:eastAsiaTheme="minorEastAsia"/>
                 <w:sz w:val="20"/>
                 <w:szCs w:val="20"/>
                 <w:rtl/>
@@ -27757,7 +29049,7 @@
               <w:contextualSpacing/>
               <w:jc w:val="center"/>
               <w:rPr>
-                <w:rFonts w:eastAsiaTheme="minorEastAsia" w:hint="cs"/>
+                <w:rFonts w:eastAsiaTheme="minorEastAsia"/>
                 <w:sz w:val="20"/>
                 <w:szCs w:val="20"/>
                 <w:rtl/>
@@ -27825,16 +29117,7 @@
                         <w:szCs w:val="20"/>
                         <w:lang w:val="en-US"/>
                       </w:rPr>
-                      <m:t>9</m:t>
-                    </m:r>
-                    <m:r>
-                      <w:rPr>
-                        <w:rFonts w:ascii="Cambria Math" w:eastAsia="Times New Roman" w:hAnsi="Cambria Math" w:cs="Arial"/>
-                        <w:sz w:val="20"/>
-                        <w:szCs w:val="20"/>
-                        <w:lang w:val="en-US"/>
-                      </w:rPr>
-                      <m:t>6</m:t>
+                      <m:t>96</m:t>
                     </m:r>
                   </m:den>
                 </m:f>
@@ -27845,16 +29128,7 @@
                     <w:szCs w:val="20"/>
                     <w:lang w:val="en-US"/>
                   </w:rPr>
-                  <m:t>≅0.</m:t>
-                </m:r>
-                <m:r>
-                  <w:rPr>
-                    <w:rFonts w:ascii="Cambria Math" w:eastAsia="Times New Roman" w:hAnsi="Cambria Math" w:cs="Arial"/>
-                    <w:sz w:val="20"/>
-                    <w:szCs w:val="20"/>
-                    <w:lang w:val="en-US"/>
-                  </w:rPr>
-                  <m:t>3646</m:t>
+                  <m:t>≅0.3646</m:t>
                 </m:r>
               </m:oMath>
             </m:oMathPara>
@@ -28030,7 +29304,7 @@
               <w:contextualSpacing/>
               <w:jc w:val="center"/>
               <w:rPr>
-                <w:rFonts w:eastAsiaTheme="minorEastAsia" w:hint="cs"/>
+                <w:rFonts w:eastAsiaTheme="minorEastAsia"/>
                 <w:sz w:val="20"/>
                 <w:szCs w:val="20"/>
                 <w:rtl/>
@@ -28059,7 +29333,7 @@
               <w:contextualSpacing/>
               <w:jc w:val="center"/>
               <w:rPr>
-                <w:rFonts w:eastAsiaTheme="minorEastAsia" w:hint="cs"/>
+                <w:rFonts w:eastAsiaTheme="minorEastAsia"/>
                 <w:sz w:val="20"/>
                 <w:szCs w:val="20"/>
                 <w:rtl/>
@@ -28088,7 +29362,7 @@
               <w:contextualSpacing/>
               <w:jc w:val="center"/>
               <w:rPr>
-                <w:rFonts w:eastAsiaTheme="minorEastAsia" w:hint="cs"/>
+                <w:rFonts w:eastAsiaTheme="minorEastAsia"/>
                 <w:sz w:val="20"/>
                 <w:szCs w:val="20"/>
                 <w:rtl/>
@@ -28117,7 +29391,7 @@
               <w:contextualSpacing/>
               <w:jc w:val="center"/>
               <w:rPr>
-                <w:rFonts w:eastAsiaTheme="minorEastAsia" w:hint="cs"/>
+                <w:rFonts w:eastAsiaTheme="minorEastAsia"/>
                 <w:sz w:val="20"/>
                 <w:szCs w:val="20"/>
                 <w:rtl/>
@@ -28146,7 +29420,7 @@
               <w:contextualSpacing/>
               <w:jc w:val="center"/>
               <w:rPr>
-                <w:rFonts w:eastAsiaTheme="minorEastAsia" w:hint="cs"/>
+                <w:rFonts w:eastAsiaTheme="minorEastAsia"/>
                 <w:sz w:val="20"/>
                 <w:szCs w:val="20"/>
                 <w:rtl/>
@@ -28213,7 +29487,7 @@
               <w:contextualSpacing/>
               <w:jc w:val="center"/>
               <w:rPr>
-                <w:rFonts w:eastAsiaTheme="minorEastAsia" w:hint="cs"/>
+                <w:rFonts w:eastAsiaTheme="minorEastAsia"/>
                 <w:sz w:val="20"/>
                 <w:szCs w:val="20"/>
                 <w:rtl/>
@@ -28287,7 +29561,7 @@
               <w:contextualSpacing/>
               <w:jc w:val="center"/>
               <w:rPr>
-                <w:rFonts w:eastAsiaTheme="minorEastAsia" w:hint="cs"/>
+                <w:rFonts w:eastAsiaTheme="minorEastAsia"/>
                 <w:sz w:val="20"/>
                 <w:szCs w:val="20"/>
                 <w:rtl/>
@@ -28321,7 +29595,7 @@
               <w:contextualSpacing/>
               <w:jc w:val="center"/>
               <w:rPr>
-                <w:rFonts w:eastAsiaTheme="minorEastAsia" w:hint="cs"/>
+                <w:rFonts w:eastAsiaTheme="minorEastAsia"/>
                 <w:sz w:val="20"/>
                 <w:szCs w:val="20"/>
                 <w:rtl/>
@@ -28350,7 +29624,7 @@
               <w:contextualSpacing/>
               <w:jc w:val="center"/>
               <w:rPr>
-                <w:rFonts w:eastAsiaTheme="minorEastAsia" w:hint="cs"/>
+                <w:rFonts w:eastAsiaTheme="minorEastAsia"/>
                 <w:sz w:val="20"/>
                 <w:szCs w:val="20"/>
                 <w:rtl/>
@@ -28379,7 +29653,7 @@
               <w:contextualSpacing/>
               <w:jc w:val="center"/>
               <w:rPr>
-                <w:rFonts w:eastAsiaTheme="minorEastAsia" w:hint="cs"/>
+                <w:rFonts w:eastAsiaTheme="minorEastAsia"/>
                 <w:sz w:val="20"/>
                 <w:szCs w:val="20"/>
                 <w:rtl/>
@@ -28408,7 +29682,7 @@
               <w:contextualSpacing/>
               <w:jc w:val="center"/>
               <w:rPr>
-                <w:rFonts w:eastAsiaTheme="minorEastAsia" w:hint="cs"/>
+                <w:rFonts w:eastAsiaTheme="minorEastAsia"/>
                 <w:sz w:val="20"/>
                 <w:szCs w:val="20"/>
                 <w:rtl/>
@@ -28437,7 +29711,7 @@
               <w:contextualSpacing/>
               <w:jc w:val="center"/>
               <w:rPr>
-                <w:rFonts w:eastAsiaTheme="minorEastAsia" w:hint="cs"/>
+                <w:rFonts w:eastAsiaTheme="minorEastAsia"/>
                 <w:sz w:val="20"/>
                 <w:szCs w:val="20"/>
                 <w:rtl/>
@@ -28504,7 +29778,7 @@
               <w:contextualSpacing/>
               <w:jc w:val="center"/>
               <w:rPr>
-                <w:rFonts w:eastAsiaTheme="minorEastAsia" w:hint="cs"/>
+                <w:rFonts w:eastAsiaTheme="minorEastAsia"/>
                 <w:sz w:val="20"/>
                 <w:szCs w:val="20"/>
                 <w:rtl/>
@@ -28638,7 +29912,7 @@
               <w:contextualSpacing/>
               <w:jc w:val="center"/>
               <w:rPr>
-                <w:rFonts w:eastAsiaTheme="minorEastAsia" w:hint="cs"/>
+                <w:rFonts w:eastAsiaTheme="minorEastAsia"/>
                 <w:sz w:val="20"/>
                 <w:szCs w:val="20"/>
                 <w:rtl/>
@@ -28672,7 +29946,7 @@
               <w:contextualSpacing/>
               <w:jc w:val="center"/>
               <w:rPr>
-                <w:rFonts w:eastAsiaTheme="minorEastAsia" w:hint="cs"/>
+                <w:rFonts w:eastAsiaTheme="minorEastAsia"/>
                 <w:sz w:val="20"/>
                 <w:szCs w:val="20"/>
                 <w:rtl/>
@@ -28701,7 +29975,7 @@
               <w:contextualSpacing/>
               <w:jc w:val="center"/>
               <w:rPr>
-                <w:rFonts w:eastAsiaTheme="minorEastAsia" w:hint="cs"/>
+                <w:rFonts w:eastAsiaTheme="minorEastAsia"/>
                 <w:sz w:val="20"/>
                 <w:szCs w:val="20"/>
                 <w:rtl/>
@@ -28730,7 +30004,7 @@
               <w:contextualSpacing/>
               <w:jc w:val="center"/>
               <w:rPr>
-                <w:rFonts w:eastAsiaTheme="minorEastAsia" w:hint="cs"/>
+                <w:rFonts w:eastAsiaTheme="minorEastAsia"/>
                 <w:sz w:val="20"/>
                 <w:szCs w:val="20"/>
                 <w:rtl/>
@@ -28759,7 +30033,7 @@
               <w:contextualSpacing/>
               <w:jc w:val="center"/>
               <w:rPr>
-                <w:rFonts w:eastAsiaTheme="minorEastAsia" w:hint="cs"/>
+                <w:rFonts w:eastAsiaTheme="minorEastAsia"/>
                 <w:sz w:val="20"/>
                 <w:szCs w:val="20"/>
                 <w:rtl/>
@@ -28788,7 +30062,7 @@
               <w:contextualSpacing/>
               <w:jc w:val="center"/>
               <w:rPr>
-                <w:rFonts w:eastAsiaTheme="minorEastAsia" w:hint="cs"/>
+                <w:rFonts w:eastAsiaTheme="minorEastAsia"/>
                 <w:sz w:val="20"/>
                 <w:szCs w:val="20"/>
                 <w:rtl/>
@@ -28828,16 +30102,7 @@
                         <w:szCs w:val="20"/>
                         <w:lang w:val="en-US"/>
                       </w:rPr>
-                      <m:t>4</m:t>
-                    </m:r>
-                    <m:r>
-                      <w:rPr>
-                        <w:rFonts w:ascii="Cambria Math" w:eastAsiaTheme="minorEastAsia" w:hAnsi="Cambria Math"/>
-                        <w:sz w:val="20"/>
-                        <w:szCs w:val="20"/>
-                        <w:lang w:val="en-US"/>
-                      </w:rPr>
-                      <m:t>8</m:t>
+                      <m:t>48</m:t>
                     </m:r>
                   </m:den>
                 </m:f>
@@ -28848,16 +30113,7 @@
                     <w:szCs w:val="20"/>
                     <w:lang w:val="en-US"/>
                   </w:rPr>
-                  <m:t>≅</m:t>
-                </m:r>
-                <m:r>
-                  <w:rPr>
-                    <w:rFonts w:ascii="Cambria Math" w:eastAsiaTheme="minorEastAsia" w:hAnsi="Cambria Math"/>
-                    <w:sz w:val="20"/>
-                    <w:szCs w:val="20"/>
-                    <w:lang w:val="en-US"/>
-                  </w:rPr>
-                  <m:t>9.8958</m:t>
+                  <m:t>≅9.8958</m:t>
                 </m:r>
               </m:oMath>
             </m:oMathPara>
@@ -28873,7 +30129,7 @@
               <w:contextualSpacing/>
               <w:jc w:val="center"/>
               <w:rPr>
-                <w:rFonts w:eastAsiaTheme="minorEastAsia" w:hint="cs"/>
+                <w:rFonts w:eastAsiaTheme="minorEastAsia"/>
                 <w:sz w:val="20"/>
                 <w:szCs w:val="20"/>
                 <w:rtl/>
@@ -28947,7 +30203,7 @@
               <w:contextualSpacing/>
               <w:jc w:val="center"/>
               <w:rPr>
-                <w:rFonts w:eastAsiaTheme="minorEastAsia" w:hint="cs"/>
+                <w:rFonts w:eastAsiaTheme="minorEastAsia"/>
                 <w:sz w:val="20"/>
                 <w:szCs w:val="20"/>
                 <w:rtl/>
@@ -28989,13 +30245,23 @@
         <w:bidi/>
         <w:contextualSpacing/>
         <w:rPr>
+          <w:rFonts w:eastAsiaTheme="minorEastAsia"/>
+          <w:sz w:val="20"/>
+          <w:szCs w:val="20"/>
+          <w:rtl/>
+          <w:lang w:val="en-US"/>
+        </w:rPr>
+      </w:pPr>
+      <w:r>
+        <w:rPr>
           <w:rFonts w:eastAsiaTheme="minorEastAsia" w:hint="cs"/>
           <w:sz w:val="20"/>
           <w:szCs w:val="20"/>
           <w:rtl/>
           <w:lang w:val="en-US"/>
         </w:rPr>
-      </w:pPr>
+        <w:t xml:space="preserve">ניתן לראות כי בכל הרצה יש סטיה כלשהי מהחישוב התיאורטי כתוצאה מרעש, אך </w:t>
+      </w:r>
       <w:r>
         <w:rPr>
           <w:rFonts w:eastAsiaTheme="minorEastAsia" w:hint="cs"/>
@@ -29004,7 +30270,7 @@
           <w:rtl/>
           <w:lang w:val="en-US"/>
         </w:rPr>
-        <w:t xml:space="preserve">ניתן לראות כי בכל הרצה יש סטיה כלשהי מהחישוב התיאורטי כתוצאה מרעש, אך </w:t>
+        <w:t>ב</w:t>
       </w:r>
       <w:r>
         <w:rPr>
@@ -29014,7 +30280,7 @@
           <w:rtl/>
           <w:lang w:val="en-US"/>
         </w:rPr>
-        <w:t>ב</w:t>
+        <w:t xml:space="preserve">ממוצע אנחנו </w:t>
       </w:r>
       <w:r>
         <w:rPr>
@@ -29024,7 +30290,7 @@
           <w:rtl/>
           <w:lang w:val="en-US"/>
         </w:rPr>
-        <w:t xml:space="preserve">ממוצע אנחנו </w:t>
+        <w:t>מקבלים תוצאות</w:t>
       </w:r>
       <w:r>
         <w:rPr>
@@ -29034,47 +30300,10 @@
           <w:rtl/>
           <w:lang w:val="en-US"/>
         </w:rPr>
-        <w:t>מקבלים תוצאות</w:t>
-      </w:r>
-      <w:r>
-        <w:rPr>
-          <w:rFonts w:eastAsiaTheme="minorEastAsia" w:hint="cs"/>
-          <w:sz w:val="20"/>
-          <w:szCs w:val="20"/>
-          <w:rtl/>
-          <w:lang w:val="en-US"/>
-        </w:rPr>
         <w:t xml:space="preserve"> במרחק די זניח מהתוצאות המחושבות. ככל שנריץ ליותר זמן ונעשה ממוצע על יותר הרצות נתקרב עוד יותר לתוצאות התיאורטיות</w:t>
       </w:r>
-    </w:p>
-    <w:p>
-      <w:pPr>
-        <w:bidi/>
-        <w:ind w:left="360"/>
-        <w:contextualSpacing/>
-        <w:rPr>
-          <w:rFonts w:eastAsiaTheme="minorEastAsia"/>
-          <w:i/>
-          <w:sz w:val="20"/>
-          <w:szCs w:val="20"/>
-          <w:rtl/>
-          <w:lang w:val="en-US"/>
-        </w:rPr>
-      </w:pPr>
-    </w:p>
-    <w:p>
-      <w:pPr>
-        <w:bidi/>
-        <w:contextualSpacing/>
-        <w:rPr>
-          <w:rFonts w:eastAsiaTheme="minorEastAsia"/>
-          <w:i/>
-          <w:sz w:val="20"/>
-          <w:szCs w:val="20"/>
-          <w:rtl/>
-          <w:lang w:val="en-US"/>
-        </w:rPr>
-      </w:pPr>
+      <w:bookmarkStart w:id="0" w:name="_GoBack"/>
+      <w:bookmarkEnd w:id="0"/>
     </w:p>
     <w:sectPr>
       <w:pgSz w:w="11906" w:h="16838"/>

</xml_diff>